<commit_message>
added analisis de datos
</commit_message>
<xml_diff>
--- a/TFI_Marcovecchio.docx
+++ b/TFI_Marcovecchio.docx
@@ -5,7 +5,6 @@
     <w:p>
       <w:pPr>
         <w:spacing w:before="200" w:after="0" w:line="240" w:lineRule="auto"/>
-        <w:jc w:val="center"/>
         <w:rPr>
           <w:rFonts w:ascii="Times New Roman" w:eastAsia="Times New Roman" w:hAnsi="Times New Roman" w:cs="Times New Roman"/>
           <w:sz w:val="24"/>
@@ -81,7 +80,6 @@
     <w:p>
       <w:pPr>
         <w:spacing w:before="200" w:after="0" w:line="240" w:lineRule="auto"/>
-        <w:jc w:val="center"/>
         <w:rPr>
           <w:rFonts w:ascii="Times New Roman" w:eastAsia="Times New Roman" w:hAnsi="Times New Roman" w:cs="Times New Roman"/>
           <w:sz w:val="24"/>
@@ -105,7 +103,6 @@
       <w:pPr>
         <w:spacing w:before="200" w:after="0" w:line="240" w:lineRule="auto"/>
         <w:ind w:right="20"/>
-        <w:jc w:val="center"/>
         <w:rPr>
           <w:rFonts w:ascii="Times New Roman" w:eastAsia="Times New Roman" w:hAnsi="Times New Roman" w:cs="Times New Roman"/>
           <w:b/>
@@ -151,7 +148,6 @@
     <w:p>
       <w:pPr>
         <w:spacing w:before="200" w:after="0" w:line="240" w:lineRule="auto"/>
-        <w:jc w:val="center"/>
         <w:rPr>
           <w:rFonts w:ascii="Times New Roman" w:eastAsia="Times New Roman" w:hAnsi="Times New Roman" w:cs="Times New Roman"/>
           <w:color w:val="000000"/>
@@ -174,7 +170,6 @@
     <w:p>
       <w:pPr>
         <w:spacing w:before="200" w:after="0" w:line="240" w:lineRule="auto"/>
-        <w:jc w:val="center"/>
         <w:rPr>
           <w:rFonts w:ascii="Times New Roman" w:eastAsia="Times New Roman" w:hAnsi="Times New Roman" w:cs="Times New Roman"/>
           <w:sz w:val="24"/>
@@ -197,7 +192,6 @@
     <w:p>
       <w:pPr>
         <w:spacing w:before="200" w:after="0" w:line="240" w:lineRule="auto"/>
-        <w:jc w:val="center"/>
         <w:rPr>
           <w:rFonts w:ascii="Times New Roman" w:eastAsia="Times New Roman" w:hAnsi="Times New Roman" w:cs="Times New Roman"/>
           <w:b/>
@@ -391,7 +385,6 @@
     <w:p>
       <w:pPr>
         <w:spacing w:before="200" w:after="0" w:line="240" w:lineRule="auto"/>
-        <w:jc w:val="center"/>
         <w:rPr>
           <w:rFonts w:ascii="Times New Roman" w:eastAsia="Times New Roman" w:hAnsi="Times New Roman" w:cs="Times New Roman"/>
           <w:sz w:val="24"/>
@@ -536,7 +529,6 @@
     <w:p>
       <w:pPr>
         <w:spacing w:before="200" w:after="0" w:line="240" w:lineRule="auto"/>
-        <w:jc w:val="center"/>
         <w:rPr>
           <w:rFonts w:ascii="Times New Roman" w:eastAsia="Times New Roman" w:hAnsi="Times New Roman" w:cs="Times New Roman"/>
           <w:color w:val="000000"/>
@@ -1704,7 +1696,6 @@
     <w:p>
       <w:pPr>
         <w:spacing w:after="0" w:line="240" w:lineRule="auto"/>
-        <w:jc w:val="both"/>
         <w:rPr>
           <w:rFonts w:ascii="Times New Roman" w:eastAsia="Times New Roman" w:hAnsi="Times New Roman" w:cs="Times New Roman"/>
           <w:color w:val="000000"/>
@@ -1979,7 +1970,7 @@
           <w:szCs w:val="24"/>
           <w:lang w:eastAsia="es-AR"/>
         </w:rPr>
-        <w:instrText>ADDIN CSL_CITATION {"citationItems":[{"id":"ITEM-1","itemData":{"URL":"https://globalfishingwatch.org/data/spoofing-one-identity-shared-by-multiple-vessels/","id":"ITEM-1","issued":{"date-parts":[["0"]]},"title":"Spoofing: One Identity Shared by Multiple Vessels","type":"webpage"},"uris":["http://www.mendeley.com/documents/?uuid=893e374a-6203-44f1-bac8-414c0c9106c1"]}],"mendeley":{"formattedCitation":"(&lt;i&gt;Spoofing: One Identity Shared by Multiple Vessels&lt;/i&gt;, n.d.)","plainTextFormattedCitation":"(Spoofing: One Identity Shared by Multiple Vessels, n.d.)","previouslyFormattedCitation":"(Anon n.d.)"},"properties":{"noteIndex":0},"schema":"https://github.com/citation-style-language/schema/raw/master/csl-citation.json"}</w:instrText>
+        <w:instrText>ADDIN CSL_CITATION {"citationItems":[{"id":"ITEM-1","itemData":{"URL":"https://globalfishingwatch.org/data/spoofing-one-identity-shared-by-multiple-vessels/","id":"ITEM-1","issued":{"date-parts":[["0"]]},"title":"Spoofing: One Identity Shared by Multiple Vessels","type":"webpage"},"uris":["http://www.mendeley.com/documents/?uuid=893e374a-6203-44f1-bac8-414c0c9106c1"]}],"mendeley":{"formattedCitation":"(&lt;i&gt;Spoofing: One Identity Shared by Multiple Vessels&lt;/i&gt;, n.d.)","plainTextFormattedCitation":"(Spoofing: One Identity Shared by Multiple Vessels, n.d.)","previouslyFormattedCitation":"(&lt;i&gt;Spoofing: One Identity Shared by Multiple Vessels&lt;/i&gt;, n.d.)"},"properties":{"noteIndex":0},"schema":"https://github.com/citation-style-language/schema/raw/master/csl-citation.json"}</w:instrText>
       </w:r>
       <w:r>
         <w:rPr>
@@ -2068,7 +2059,6 @@
     <w:p>
       <w:pPr>
         <w:spacing w:after="0" w:line="240" w:lineRule="auto"/>
-        <w:jc w:val="both"/>
         <w:rPr>
           <w:rFonts w:ascii="Times New Roman" w:eastAsia="Times New Roman" w:hAnsi="Times New Roman" w:cs="Times New Roman"/>
           <w:color w:val="000000"/>
@@ -2111,7 +2101,6 @@
     <w:p>
       <w:pPr>
         <w:spacing w:after="0" w:line="240" w:lineRule="auto"/>
-        <w:jc w:val="both"/>
         <w:rPr>
           <w:rFonts w:ascii="Times New Roman" w:eastAsia="Times New Roman" w:hAnsi="Times New Roman" w:cs="Times New Roman"/>
           <w:sz w:val="24"/>
@@ -2508,7 +2497,7 @@
           <w:szCs w:val="24"/>
           <w:lang w:eastAsia="es-AR"/>
         </w:rPr>
-        <w:instrText>ADDIN CSL_CITATION {"citationItems":[{"id":"ITEM-1","itemData":{"DOI":"10.1126/science.aao5646","ISSN":"10959203","PMID":"29472481","abstract":"Although fishing is one of the most widespread activities by which humans harvest natural resources, its global footprint is poorly understood and has never been directly quantified.We processed 22 billion automatic identification system messages and tracked &gt;70,000 industrial fishing vessels from 2012 to 2016, creating a global dynamic footprint of fishing effort with spatial and temporal resolution two to three orders of magnitude higher than for previous data sets.Our data show that industrial fishing occurs in &gt;55% of ocean area and has a spatial extent more than four times that of agriculture. We find that global patterns of fishing have surprisingly low sensitivity to short-term economic and environmental variation and a strong response to cultural and political events such as holidays and closures.","author":[{"dropping-particle":"","family":"Kroodsma","given":"David A.","non-dropping-particle":"","parse-names":false,"suffix":""},{"dropping-particle":"","family":"Mayorga","given":"Juan","non-dropping-particle":"","parse-names":false,"suffix":""},{"dropping-particle":"","family":"Hochberg","given":"Timothy","non-dropping-particle":"","parse-names":false,"suffix":""},{"dropping-particle":"","family":"Miller","given":"Nathan A.","non-dropping-particle":"","parse-names":false,"suffix":""},{"dropping-particle":"","family":"Boerder","given":"Kristina","non-dropping-particle":"","parse-names":false,"suffix":""},{"dropping-particle":"","family":"Ferretti","given":"Francesco","non-dropping-particle":"","parse-names":false,"suffix":""},{"dropping-particle":"","family":"Wilson","given":"Alex","non-dropping-particle":"","parse-names":false,"suffix":""},{"dropping-particle":"","family":"Bergman","given":"Bjorn","non-dropping-particle":"","parse-names":false,"suffix":""},{"dropping-particle":"","family":"White","given":"Timothy D.","non-dropping-particle":"","parse-names":false,"suffix":""},{"dropping-particle":"","family":"Block","given":"Barbara A.","non-dropping-particle":"","parse-names":false,"suffix":""},{"dropping-particle":"","family":"Woods","given":"Paul","non-dropping-particle":"","parse-names":false,"suffix":""},{"dropping-particle":"","family":"Sullivan","given":"Brian","non-dropping-particle":"","parse-names":false,"suffix":""},{"dropping-particle":"","family":"Costello","given":"Christopher","non-dropping-particle":"","parse-names":false,"suffix":""},{"dropping-particle":"","family":"Worm","given":"Boris","non-dropping-particle":"","parse-names":false,"suffix":""}],"container-title":"Science","id":"ITEM-1","issue":"6378","issued":{"date-parts":[["2018"]]},"page":"904-908","title":"Tracking the global footprint of fisheries","type":"article-journal","volume":"359"},"uris":["http://www.mendeley.com/documents/?uuid=b438d80b-7e94-4669-9165-ee9bdd4f60e1"]}],"mendeley":{"formattedCitation":"(Kroodsma et al., 2018)","plainTextFormattedCitation":"(Kroodsma et al., 2018)","previouslyFormattedCitation":"(Kroodsma et al. 2018)"},"properties":{"noteIndex":0},"schema":"https://github.com/citation-style-language/schema/raw/master/csl-citation.json"}</w:instrText>
+        <w:instrText>ADDIN CSL_CITATION {"citationItems":[{"id":"ITEM-1","itemData":{"DOI":"10.1126/science.aao5646","ISSN":"10959203","PMID":"29472481","abstract":"Although fishing is one of the most widespread activities by which humans harvest natural resources, its global footprint is poorly understood and has never been directly quantified.We processed 22 billion automatic identification system messages and tracked &gt;70,000 industrial fishing vessels from 2012 to 2016, creating a global dynamic footprint of fishing effort with spatial and temporal resolution two to three orders of magnitude higher than for previous data sets.Our data show that industrial fishing occurs in &gt;55% of ocean area and has a spatial extent more than four times that of agriculture. We find that global patterns of fishing have surprisingly low sensitivity to short-term economic and environmental variation and a strong response to cultural and political events such as holidays and closures.","author":[{"dropping-particle":"","family":"Kroodsma","given":"David A.","non-dropping-particle":"","parse-names":false,"suffix":""},{"dropping-particle":"","family":"Mayorga","given":"Juan","non-dropping-particle":"","parse-names":false,"suffix":""},{"dropping-particle":"","family":"Hochberg","given":"Timothy","non-dropping-particle":"","parse-names":false,"suffix":""},{"dropping-particle":"","family":"Miller","given":"Nathan A.","non-dropping-particle":"","parse-names":false,"suffix":""},{"dropping-particle":"","family":"Boerder","given":"Kristina","non-dropping-particle":"","parse-names":false,"suffix":""},{"dropping-particle":"","family":"Ferretti","given":"Francesco","non-dropping-particle":"","parse-names":false,"suffix":""},{"dropping-particle":"","family":"Wilson","given":"Alex","non-dropping-particle":"","parse-names":false,"suffix":""},{"dropping-particle":"","family":"Bergman","given":"Bjorn","non-dropping-particle":"","parse-names":false,"suffix":""},{"dropping-particle":"","family":"White","given":"Timothy D.","non-dropping-particle":"","parse-names":false,"suffix":""},{"dropping-particle":"","family":"Block","given":"Barbara A.","non-dropping-particle":"","parse-names":false,"suffix":""},{"dropping-particle":"","family":"Woods","given":"Paul","non-dropping-particle":"","parse-names":false,"suffix":""},{"dropping-particle":"","family":"Sullivan","given":"Brian","non-dropping-particle":"","parse-names":false,"suffix":""},{"dropping-particle":"","family":"Costello","given":"Christopher","non-dropping-particle":"","parse-names":false,"suffix":""},{"dropping-particle":"","family":"Worm","given":"Boris","non-dropping-particle":"","parse-names":false,"suffix":""}],"container-title":"Science","id":"ITEM-1","issue":"6378","issued":{"date-parts":[["2018"]]},"page":"904-908","title":"Tracking the global footprint of fisheries","type":"article-journal","volume":"359"},"uris":["http://www.mendeley.com/documents/?uuid=b438d80b-7e94-4669-9165-ee9bdd4f60e1"]}],"mendeley":{"formattedCitation":"(Kroodsma et al., 2018)","plainTextFormattedCitation":"(Kroodsma et al., 2018)","previouslyFormattedCitation":"(Kroodsma et al., 2018)"},"properties":{"noteIndex":0},"schema":"https://github.com/citation-style-language/schema/raw/master/csl-citation.json"}</w:instrText>
       </w:r>
       <w:r>
         <w:rPr>
@@ -2633,7 +2622,6 @@
     <w:p>
       <w:pPr>
         <w:spacing w:after="0" w:line="240" w:lineRule="auto"/>
-        <w:jc w:val="both"/>
         <w:rPr>
           <w:rFonts w:ascii="Times New Roman" w:eastAsia="Times New Roman" w:hAnsi="Times New Roman" w:cs="Times New Roman"/>
           <w:color w:val="000000"/>
@@ -2690,7 +2678,7 @@
           <w:szCs w:val="24"/>
           <w:lang w:eastAsia="es-AR"/>
         </w:rPr>
-        <w:instrText>ADDIN CSL_CITATION {"citationItems":[{"id":"ITEM-1","itemData":{"URL":"https://globalfishingwatch.org/faqs/what-is-ais/","id":"ITEM-1","issued":{"date-parts":[["0"]]},"title":"What is AIS?","type":"webpage"},"uris":["http://www.mendeley.com/documents/?uuid=f6d42ed3-955b-496b-b5a1-452ea1854089"]}],"mendeley":{"formattedCitation":"(&lt;i&gt;What Is AIS?&lt;/i&gt;, n.d.)","plainTextFormattedCitation":"(What Is AIS?, n.d.)","previouslyFormattedCitation":"(Anon n.d.)"},"properties":{"noteIndex":0},"schema":"https://github.com/citation-style-language/schema/raw/master/csl-citation.json"}</w:instrText>
+        <w:instrText>ADDIN CSL_CITATION {"citationItems":[{"id":"ITEM-1","itemData":{"URL":"https://globalfishingwatch.org/faqs/what-is-ais/","id":"ITEM-1","issued":{"date-parts":[["0"]]},"title":"What is AIS?","type":"webpage"},"uris":["http://www.mendeley.com/documents/?uuid=f6d42ed3-955b-496b-b5a1-452ea1854089"]}],"mendeley":{"formattedCitation":"(&lt;i&gt;What Is AIS?&lt;/i&gt;, n.d.)","plainTextFormattedCitation":"(What Is AIS?, n.d.)","previouslyFormattedCitation":"(&lt;i&gt;What Is AIS?&lt;/i&gt;, n.d.)"},"properties":{"noteIndex":0},"schema":"https://github.com/citation-style-language/schema/raw/master/csl-citation.json"}</w:instrText>
       </w:r>
       <w:r>
         <w:rPr>
@@ -2760,7 +2748,6 @@
     <w:p>
       <w:pPr>
         <w:spacing w:after="0" w:line="240" w:lineRule="auto"/>
-        <w:jc w:val="both"/>
         <w:rPr>
           <w:rFonts w:ascii="Times New Roman" w:eastAsia="Times New Roman" w:hAnsi="Times New Roman" w:cs="Times New Roman"/>
           <w:sz w:val="24"/>
@@ -2772,7 +2759,6 @@
     <w:p>
       <w:pPr>
         <w:spacing w:after="0" w:line="240" w:lineRule="auto"/>
-        <w:jc w:val="both"/>
         <w:rPr>
           <w:rFonts w:ascii="Times New Roman" w:eastAsia="Times New Roman" w:hAnsi="Times New Roman" w:cs="Times New Roman"/>
           <w:color w:val="000000"/>
@@ -2969,7 +2955,6 @@
     <w:p>
       <w:pPr>
         <w:spacing w:after="0" w:line="240" w:lineRule="auto"/>
-        <w:jc w:val="both"/>
         <w:rPr>
           <w:rFonts w:ascii="Times New Roman" w:eastAsia="Times New Roman" w:hAnsi="Times New Roman" w:cs="Times New Roman"/>
           <w:color w:val="000000"/>
@@ -2982,7 +2967,6 @@
     <w:p>
       <w:pPr>
         <w:spacing w:after="0" w:line="240" w:lineRule="auto"/>
-        <w:jc w:val="both"/>
         <w:rPr>
           <w:rFonts w:ascii="Times New Roman" w:eastAsia="Times New Roman" w:hAnsi="Times New Roman" w:cs="Times New Roman"/>
           <w:sz w:val="24"/>
@@ -3028,7 +3012,7 @@
           <w:szCs w:val="24"/>
           <w:lang w:eastAsia="es-AR"/>
         </w:rPr>
-        <w:instrText>ADDIN CSL_CITATION {"citationItems":[{"id":"ITEM-1","itemData":{"URL":"https://www.dfo-mpo.gc.ca/international/isu-iuu-eng.htm","id":"ITEM-1","issued":{"date-parts":[["0"]]},"title":"Illegal, Unreported and Unregulated (IUU) Fishing","type":"webpage"},"uris":["http://www.mendeley.com/documents/?uuid=e98c2bd7-e218-409c-bfbf-a9df2fd30f12"]}],"mendeley":{"formattedCitation":"(&lt;i&gt;Illegal, Unreported and Unregulated (IUU) Fishing&lt;/i&gt;, n.d.)","plainTextFormattedCitation":"(Illegal, Unreported and Unregulated (IUU) Fishing, n.d.)","previouslyFormattedCitation":"(Anon n.d.)"},"properties":{"noteIndex":0},"schema":"https://github.com/citation-style-language/schema/raw/master/csl-citation.json"}</w:instrText>
+        <w:instrText>ADDIN CSL_CITATION {"citationItems":[{"id":"ITEM-1","itemData":{"URL":"https://www.dfo-mpo.gc.ca/international/isu-iuu-eng.htm","id":"ITEM-1","issued":{"date-parts":[["0"]]},"title":"Illegal, Unreported and Unregulated (IUU) Fishing","type":"webpage"},"uris":["http://www.mendeley.com/documents/?uuid=e98c2bd7-e218-409c-bfbf-a9df2fd30f12"]}],"mendeley":{"formattedCitation":"(&lt;i&gt;Illegal, Unreported and Unregulated (IUU) Fishing&lt;/i&gt;, n.d.)","plainTextFormattedCitation":"(Illegal, Unreported and Unregulated (IUU) Fishing, n.d.)","previouslyFormattedCitation":"(&lt;i&gt;Illegal, Unreported and Unregulated (IUU) Fishing&lt;/i&gt;, n.d.)"},"properties":{"noteIndex":0},"schema":"https://github.com/citation-style-language/schema/raw/master/csl-citation.json"}</w:instrText>
       </w:r>
       <w:r>
         <w:rPr>
@@ -3138,7 +3122,6 @@
     <w:p>
       <w:pPr>
         <w:spacing w:after="0" w:line="240" w:lineRule="auto"/>
-        <w:jc w:val="both"/>
         <w:rPr>
           <w:rFonts w:ascii="Times New Roman" w:eastAsia="Times New Roman" w:hAnsi="Times New Roman" w:cs="Times New Roman"/>
           <w:color w:val="000000"/>
@@ -3310,7 +3293,6 @@
     <w:p>
       <w:pPr>
         <w:spacing w:after="0" w:line="240" w:lineRule="auto"/>
-        <w:jc w:val="both"/>
         <w:rPr>
           <w:rFonts w:ascii="Times New Roman" w:eastAsia="Times New Roman" w:hAnsi="Times New Roman" w:cs="Times New Roman"/>
           <w:sz w:val="24"/>
@@ -3322,7 +3304,6 @@
     <w:p>
       <w:pPr>
         <w:spacing w:after="0" w:line="240" w:lineRule="auto"/>
-        <w:jc w:val="both"/>
         <w:rPr>
           <w:rFonts w:ascii="Times New Roman" w:eastAsia="Times New Roman" w:hAnsi="Times New Roman" w:cs="Times New Roman"/>
           <w:color w:val="000000"/>
@@ -3385,7 +3366,6 @@
     <w:p>
       <w:pPr>
         <w:spacing w:after="0" w:line="240" w:lineRule="auto"/>
-        <w:jc w:val="both"/>
         <w:rPr>
           <w:rFonts w:ascii="Times New Roman" w:eastAsia="Times New Roman" w:hAnsi="Times New Roman" w:cs="Times New Roman"/>
           <w:sz w:val="24"/>
@@ -3448,7 +3428,6 @@
     <w:p>
       <w:pPr>
         <w:spacing w:before="240" w:after="240" w:line="240" w:lineRule="auto"/>
-        <w:jc w:val="both"/>
         <w:rPr>
           <w:rFonts w:ascii="Times New Roman" w:eastAsia="Times New Roman" w:hAnsi="Times New Roman" w:cs="Times New Roman"/>
           <w:sz w:val="24"/>
@@ -3494,7 +3473,7 @@
           <w:szCs w:val="24"/>
           <w:lang w:val="en-US" w:eastAsia="es-AR"/>
         </w:rPr>
-        <w:instrText>ADDIN CSL_CITATION {"citationItems":[{"id":"ITEM-1","itemData":{"id":"ITEM-1","issued":{"date-parts":[["0"]]},"title":"Technical characteristics for an automatic identification system using time division multiple access in the VHF maritime mobile frequency band M Series Mobile, radiodetermination, amateur and related satellite services","type":"article-journal"},"uris":["http://www.mendeley.com/documents/?uuid=38541712-ef1e-3245-b04b-7ead01e6f870"]}],"mendeley":{"formattedCitation":"(&lt;i&gt;Technical Characteristics for an Automatic Identification System Using Time Division Multiple Access in the VHF Maritime Mobile Frequency Band M Series Mobile, Radiodetermination, Amateur and Related Satellite Services&lt;/i&gt;, n.d.)","plainTextFormattedCitation":"(Technical Characteristics for an Automatic Identification System Using Time Division Multiple Access in the VHF Maritime Mobile Frequency Band M Series Mobile, Radiodetermination, Amateur and Related Satellite Services, n.d.)","previouslyFormattedCitation":"(Anon n.d.)"},"properties":{"noteIndex":0},"schema":"https://github.com/citation-style-language/schema/raw/master/csl-citation.json"}</w:instrText>
+        <w:instrText>ADDIN CSL_CITATION {"citationItems":[{"id":"ITEM-1","itemData":{"id":"ITEM-1","issued":{"date-parts":[["0"]]},"title":"Technical characteristics for an automatic identification system using time division multiple access in the VHF maritime mobile frequency band M Series Mobile, radiodetermination, amateur and related satellite services","type":"article-journal"},"uris":["http://www.mendeley.com/documents/?uuid=38541712-ef1e-3245-b04b-7ead01e6f870"]}],"mendeley":{"formattedCitation":"(&lt;i&gt;Technical Characteristics for an Automatic Identification System Using Time Division Multiple Access in the VHF Maritime Mobile Frequency Band M Series Mobile, Radiodetermination, Amateur and Related Satellite Services&lt;/i&gt;, n.d.)","plainTextFormattedCitation":"(Technical Characteristics for an Automatic Identification System Using Time Division Multiple Access in the VHF Maritime Mobile Frequency Band M Series Mobile, Radiodetermination, Amateur and Related Satellite Services, n.d.)","previouslyFormattedCitation":"(&lt;i&gt;Technical Characteristics for an Automatic Identification System Using Time Division Multiple Access in the VHF Maritime Mobile Frequency Band M Series Mobile, Radiodetermination, Amateur and Related Satellite Services&lt;/i&gt;, n.d.)"},"properties":{"noteIndex":0},"schema":"https://github.com/citation-style-language/schema/raw/master/csl-citation.json"}</w:instrText>
       </w:r>
       <w:r>
         <w:rPr>
@@ -3828,7 +3807,6 @@
     <w:p>
       <w:pPr>
         <w:spacing w:after="0" w:line="240" w:lineRule="auto"/>
-        <w:jc w:val="both"/>
         <w:rPr>
           <w:rFonts w:ascii="Times New Roman" w:eastAsia="Times New Roman" w:hAnsi="Times New Roman" w:cs="Times New Roman"/>
           <w:sz w:val="24"/>
@@ -3876,7 +3854,6 @@
         </w:numPr>
         <w:spacing w:after="0" w:line="240" w:lineRule="auto"/>
         <w:ind w:left="1440"/>
-        <w:jc w:val="both"/>
         <w:textAlignment w:val="baseline"/>
         <w:rPr>
           <w:rFonts w:ascii="Times New Roman" w:eastAsia="Times New Roman" w:hAnsi="Times New Roman" w:cs="Times New Roman"/>
@@ -3905,7 +3882,6 @@
         </w:numPr>
         <w:spacing w:after="0" w:line="240" w:lineRule="auto"/>
         <w:ind w:left="1440"/>
-        <w:jc w:val="both"/>
         <w:textAlignment w:val="baseline"/>
         <w:rPr>
           <w:rFonts w:ascii="Times New Roman" w:eastAsia="Times New Roman" w:hAnsi="Times New Roman" w:cs="Times New Roman"/>
@@ -3934,7 +3910,6 @@
         </w:numPr>
         <w:spacing w:after="0" w:line="240" w:lineRule="auto"/>
         <w:ind w:left="1440"/>
-        <w:jc w:val="both"/>
         <w:textAlignment w:val="baseline"/>
         <w:rPr>
           <w:rFonts w:ascii="Times New Roman" w:eastAsia="Times New Roman" w:hAnsi="Times New Roman" w:cs="Times New Roman"/>
@@ -3958,7 +3933,6 @@
     <w:p>
       <w:pPr>
         <w:spacing w:after="0" w:line="240" w:lineRule="auto"/>
-        <w:jc w:val="both"/>
         <w:rPr>
           <w:rFonts w:ascii="Times New Roman" w:eastAsia="Times New Roman" w:hAnsi="Times New Roman" w:cs="Times New Roman"/>
           <w:sz w:val="24"/>
@@ -4081,7 +4055,6 @@
         </w:numPr>
         <w:spacing w:after="0" w:line="240" w:lineRule="auto"/>
         <w:ind w:left="1440"/>
-        <w:jc w:val="both"/>
         <w:textAlignment w:val="baseline"/>
         <w:rPr>
           <w:rFonts w:ascii="Times New Roman" w:eastAsia="Times New Roman" w:hAnsi="Times New Roman" w:cs="Times New Roman"/>
@@ -4120,7 +4093,6 @@
         </w:numPr>
         <w:spacing w:after="0" w:line="240" w:lineRule="auto"/>
         <w:ind w:left="1440"/>
-        <w:jc w:val="both"/>
         <w:textAlignment w:val="baseline"/>
         <w:rPr>
           <w:rFonts w:ascii="Times New Roman" w:eastAsia="Times New Roman" w:hAnsi="Times New Roman" w:cs="Times New Roman"/>
@@ -4159,7 +4131,6 @@
         </w:numPr>
         <w:spacing w:after="0" w:line="240" w:lineRule="auto"/>
         <w:ind w:left="1440"/>
-        <w:jc w:val="both"/>
         <w:textAlignment w:val="baseline"/>
         <w:rPr>
           <w:rFonts w:ascii="Times New Roman" w:eastAsia="Times New Roman" w:hAnsi="Times New Roman" w:cs="Times New Roman"/>
@@ -4198,7 +4169,6 @@
         </w:numPr>
         <w:spacing w:after="0" w:line="240" w:lineRule="auto"/>
         <w:ind w:left="1440"/>
-        <w:jc w:val="both"/>
         <w:textAlignment w:val="baseline"/>
         <w:rPr>
           <w:rFonts w:ascii="Times New Roman" w:eastAsia="Times New Roman" w:hAnsi="Times New Roman" w:cs="Times New Roman"/>
@@ -4222,7 +4192,6 @@
     <w:p>
       <w:pPr>
         <w:spacing w:after="0" w:line="240" w:lineRule="auto"/>
-        <w:jc w:val="both"/>
         <w:rPr>
           <w:rFonts w:ascii="Times New Roman" w:eastAsia="Times New Roman" w:hAnsi="Times New Roman" w:cs="Times New Roman"/>
           <w:sz w:val="24"/>
@@ -4234,7 +4203,6 @@
     <w:p>
       <w:pPr>
         <w:spacing w:after="0" w:line="240" w:lineRule="auto"/>
-        <w:jc w:val="both"/>
         <w:rPr>
           <w:rFonts w:ascii="Times New Roman" w:eastAsia="Times New Roman" w:hAnsi="Times New Roman" w:cs="Times New Roman"/>
           <w:sz w:val="24"/>
@@ -4280,7 +4248,7 @@
           <w:szCs w:val="24"/>
           <w:lang w:eastAsia="es-AR"/>
         </w:rPr>
-        <w:instrText>ADDIN CSL_CITATION {"citationItems":[{"id":"ITEM-1","itemData":{"DOI":"10.15439/2016F546","abstract":"Fishing activity detection is important for fishery management to maintain abundant oceans. This paper presents a novel approach to identifying fishing activities from Automatic Identification System (AIS) data using Conditional Random Fields (CRFs). CRFs are popular for solving structured prediction problems such as sequence labeling in natural language processing. To model the conditional probability distributions that can identify fishing activities of the vessel points, we treat attributes of vessel points as observed variables and the fishing and non-fishing labels as hidden variables. We present three experiments and two comparisons to demonstrate the stability and effectiveness of the resulting models.","author":[{"dropping-particle":"","family":"Hu","given":"Baifan","non-dropping-particle":"","parse-names":false,"suffix":""},{"dropping-particle":"","family":"Jiang","given":"Xiang","non-dropping-particle":"","parse-names":false,"suffix":""},{"dropping-particle":"","family":"Souza","given":"Erico N.","non-dropping-particle":"De","parse-names":false,"suffix":""},{"dropping-particle":"","family":"Pelot","given":"Ronald","non-dropping-particle":"","parse-names":false,"suffix":""},{"dropping-particle":"","family":"Matwin","given":"Stan","non-dropping-particle":"","parse-names":false,"suffix":""}],"container-title":"Proceedings of the 2016 Federated Conference on Computer Science and Information Systems, FedCSIS 2016","id":"ITEM-1","issued":{"date-parts":[["2016","11","3"]]},"page":"47-52","publisher":"Institute of Electrical and Electronics Engineers Inc.","title":"Identifying fishing activities from AIS data with Conditional Random Fields","type":"article-journal"},"uris":["http://www.mendeley.com/documents/?uuid=1a8c8ee9-cd93-3ea0-aaaf-75baf65ae4c0"]}],"mendeley":{"formattedCitation":"(Hu et al., 2016)","plainTextFormattedCitation":"(Hu et al., 2016)","previouslyFormattedCitation":"(Hu et al. 2016)"},"properties":{"noteIndex":0},"schema":"https://github.com/citation-style-language/schema/raw/master/csl-citation.json"}</w:instrText>
+        <w:instrText>ADDIN CSL_CITATION {"citationItems":[{"id":"ITEM-1","itemData":{"DOI":"10.15439/2016F546","abstract":"Fishing activity detection is important for fishery management to maintain abundant oceans. This paper presents a novel approach to identifying fishing activities from Automatic Identification System (AIS) data using Conditional Random Fields (CRFs). CRFs are popular for solving structured prediction problems such as sequence labeling in natural language processing. To model the conditional probability distributions that can identify fishing activities of the vessel points, we treat attributes of vessel points as observed variables and the fishing and non-fishing labels as hidden variables. We present three experiments and two comparisons to demonstrate the stability and effectiveness of the resulting models.","author":[{"dropping-particle":"","family":"Hu","given":"Baifan","non-dropping-particle":"","parse-names":false,"suffix":""},{"dropping-particle":"","family":"Jiang","given":"Xiang","non-dropping-particle":"","parse-names":false,"suffix":""},{"dropping-particle":"","family":"Souza","given":"Erico N.","non-dropping-particle":"De","parse-names":false,"suffix":""},{"dropping-particle":"","family":"Pelot","given":"Ronald","non-dropping-particle":"","parse-names":false,"suffix":""},{"dropping-particle":"","family":"Matwin","given":"Stan","non-dropping-particle":"","parse-names":false,"suffix":""}],"container-title":"Proceedings of the 2016 Federated Conference on Computer Science and Information Systems, FedCSIS 2016","id":"ITEM-1","issued":{"date-parts":[["2016","11","3"]]},"page":"47-52","publisher":"Institute of Electrical and Electronics Engineers Inc.","title":"Identifying fishing activities from AIS data with Conditional Random Fields","type":"article-journal"},"uris":["http://www.mendeley.com/documents/?uuid=1a8c8ee9-cd93-3ea0-aaaf-75baf65ae4c0"]}],"mendeley":{"formattedCitation":"(Hu et al., 2016)","plainTextFormattedCitation":"(Hu et al., 2016)","previouslyFormattedCitation":"(Hu et al., 2016)"},"properties":{"noteIndex":0},"schema":"https://github.com/citation-style-language/schema/raw/master/csl-citation.json"}</w:instrText>
       </w:r>
       <w:r>
         <w:rPr>
@@ -4321,7 +4289,6 @@
           <w:numId w:val="12"/>
         </w:numPr>
         <w:spacing w:after="0" w:line="240" w:lineRule="auto"/>
-        <w:jc w:val="both"/>
         <w:textAlignment w:val="baseline"/>
         <w:rPr>
           <w:rFonts w:ascii="Times New Roman" w:eastAsia="Times New Roman" w:hAnsi="Times New Roman" w:cs="Times New Roman"/>
@@ -4360,7 +4327,6 @@
           <w:numId w:val="12"/>
         </w:numPr>
         <w:spacing w:after="0" w:line="240" w:lineRule="auto"/>
-        <w:jc w:val="both"/>
         <w:textAlignment w:val="baseline"/>
         <w:rPr>
           <w:rFonts w:ascii="Times New Roman" w:eastAsia="Times New Roman" w:hAnsi="Times New Roman" w:cs="Times New Roman"/>
@@ -4399,7 +4365,6 @@
           <w:numId w:val="12"/>
         </w:numPr>
         <w:spacing w:after="0" w:line="240" w:lineRule="auto"/>
-        <w:jc w:val="both"/>
         <w:textAlignment w:val="baseline"/>
         <w:rPr>
           <w:rFonts w:ascii="Times New Roman" w:eastAsia="Times New Roman" w:hAnsi="Times New Roman" w:cs="Times New Roman"/>
@@ -4434,7 +4399,6 @@
     <w:p>
       <w:pPr>
         <w:spacing w:after="0" w:line="240" w:lineRule="auto"/>
-        <w:jc w:val="both"/>
         <w:rPr>
           <w:rFonts w:ascii="Times New Roman" w:eastAsia="Times New Roman" w:hAnsi="Times New Roman" w:cs="Times New Roman"/>
           <w:sz w:val="24"/>
@@ -4446,7 +4410,6 @@
     <w:p>
       <w:pPr>
         <w:spacing w:after="0" w:line="240" w:lineRule="auto"/>
-        <w:jc w:val="both"/>
         <w:rPr>
           <w:rFonts w:ascii="Times New Roman" w:eastAsia="Times New Roman" w:hAnsi="Times New Roman" w:cs="Times New Roman"/>
           <w:sz w:val="24"/>
@@ -4482,7 +4445,7 @@
           <w:szCs w:val="24"/>
           <w:lang w:eastAsia="es-AR"/>
         </w:rPr>
-        <w:instrText>ADDIN CSL_CITATION {"citationItems":[{"id":"ITEM-1","itemData":{"DOI":"10.1371/JOURNAL.PONE.0158248","abstract":"A key challenge in contemporary ecology and conservation is the accurate tracking of the spatial distribution of various human impacts, such as fishing. While coastal fisheries in national waters are closely monitored in some countries, existing maps of fishing effort elsewhere are fraught with uncertainty, especially in remote areas and the High Seas. Better understanding of the behavior of the global fishing fleets is required in order to prioritize and enforce fisheries management and conservation measures worldwide. Satellite-based Automatic Information Systems (S-AIS) are now commonly installed on most ocean-going vessels and have been proposed as a novel tool to explore the movements of fishing fleets in near real time. Here we present approaches to identify fishing activity from S-AIS data for three dominant fishing gear types: trawl, longline and purse seine. Using a large dataset containing worldwide fishing vessel tracks from 2011-2015, we developed three methods to detect and map fishing activities: for trawlers we produced a Hidden Markov Model (HMM) using vessel speed as observation variable. For longliners we have designed a Data Mining (DM) approach using an algorithm inspired from studies on animal movement. For purse seiners a multi-layered filtering strategy based on vessel speed and operation time was implemented. Validation against expert-labeled datasets showed average detection accuracies of 83% for trawler and longliner, and 97% for purse seiner. Our study represents the first comprehensive approach to detect and identify potential fishing behavior for three major gear types operating on a global scale. We hope that this work will enable new efforts to assess the spatial and temporal distribution of global fishing effort and make global fisheries activities transparent to ocean scientists, managers and the public.","author":[{"dropping-particle":"","family":"Souza","given":"Erico N.","non-dropping-particle":"De","parse-names":false,"suffix":""},{"dropping-particle":"","family":"Boerder","given":"Kristina","non-dropping-particle":"","parse-names":false,"suffix":""},{"dropping-particle":"","family":"Matwin","given":"Stan","non-dropping-particle":"","parse-names":false,"suffix":""},{"dropping-particle":"","family":"Worm","given":"Boris","non-dropping-particle":"","parse-names":false,"suffix":""}],"container-title":"PLoS ONE","id":"ITEM-1","issue":"7","issued":{"date-parts":[["2016","7","1"]]},"publisher":"Public Library of Science","title":"Improving fishing pattern detection from satellite AIS using data mining and machine learning","type":"article-journal","volume":"11"},"uris":["http://www.mendeley.com/documents/?uuid=7f8d7205-6617-3c1c-b87d-243cb23c6f72"]}],"mendeley":{"formattedCitation":"(De Souza et al., 2016)","plainTextFormattedCitation":"(De Souza et al., 2016)","previouslyFormattedCitation":"(De Souza et al. 2016)"},"properties":{"noteIndex":0},"schema":"https://github.com/citation-style-language/schema/raw/master/csl-citation.json"}</w:instrText>
+        <w:instrText>ADDIN CSL_CITATION {"citationItems":[{"id":"ITEM-1","itemData":{"DOI":"10.1371/JOURNAL.PONE.0158248","abstract":"A key challenge in contemporary ecology and conservation is the accurate tracking of the spatial distribution of various human impacts, such as fishing. While coastal fisheries in national waters are closely monitored in some countries, existing maps of fishing effort elsewhere are fraught with uncertainty, especially in remote areas and the High Seas. Better understanding of the behavior of the global fishing fleets is required in order to prioritize and enforce fisheries management and conservation measures worldwide. Satellite-based Automatic Information Systems (S-AIS) are now commonly installed on most ocean-going vessels and have been proposed as a novel tool to explore the movements of fishing fleets in near real time. Here we present approaches to identify fishing activity from S-AIS data for three dominant fishing gear types: trawl, longline and purse seine. Using a large dataset containing worldwide fishing vessel tracks from 2011-2015, we developed three methods to detect and map fishing activities: for trawlers we produced a Hidden Markov Model (HMM) using vessel speed as observation variable. For longliners we have designed a Data Mining (DM) approach using an algorithm inspired from studies on animal movement. For purse seiners a multi-layered filtering strategy based on vessel speed and operation time was implemented. Validation against expert-labeled datasets showed average detection accuracies of 83% for trawler and longliner, and 97% for purse seiner. Our study represents the first comprehensive approach to detect and identify potential fishing behavior for three major gear types operating on a global scale. We hope that this work will enable new efforts to assess the spatial and temporal distribution of global fishing effort and make global fisheries activities transparent to ocean scientists, managers and the public.","author":[{"dropping-particle":"","family":"Souza","given":"Erico N.","non-dropping-particle":"De","parse-names":false,"suffix":""},{"dropping-particle":"","family":"Boerder","given":"Kristina","non-dropping-particle":"","parse-names":false,"suffix":""},{"dropping-particle":"","family":"Matwin","given":"Stan","non-dropping-particle":"","parse-names":false,"suffix":""},{"dropping-particle":"","family":"Worm","given":"Boris","non-dropping-particle":"","parse-names":false,"suffix":""}],"container-title":"PLoS ONE","id":"ITEM-1","issue":"7","issued":{"date-parts":[["2016","7","1"]]},"publisher":"Public Library of Science","title":"Improving fishing pattern detection from satellite AIS using data mining and machine learning","type":"article-journal","volume":"11"},"uris":["http://www.mendeley.com/documents/?uuid=7f8d7205-6617-3c1c-b87d-243cb23c6f72"]}],"mendeley":{"formattedCitation":"(De Souza et al., 2016)","plainTextFormattedCitation":"(De Souza et al., 2016)","previouslyFormattedCitation":"(De Souza et al., 2016)"},"properties":{"noteIndex":0},"schema":"https://github.com/citation-style-language/schema/raw/master/csl-citation.json"}</w:instrText>
       </w:r>
       <w:r>
         <w:rPr>
@@ -4589,7 +4552,6 @@
     <w:p>
       <w:pPr>
         <w:spacing w:after="0" w:line="240" w:lineRule="auto"/>
-        <w:jc w:val="both"/>
         <w:rPr>
           <w:rFonts w:ascii="Times New Roman" w:eastAsia="Times New Roman" w:hAnsi="Times New Roman" w:cs="Times New Roman"/>
           <w:sz w:val="24"/>
@@ -4615,7 +4577,6 @@
           <w:numId w:val="13"/>
         </w:numPr>
         <w:spacing w:after="0" w:line="240" w:lineRule="auto"/>
-        <w:jc w:val="both"/>
         <w:textAlignment w:val="baseline"/>
         <w:rPr>
           <w:rFonts w:ascii="Times New Roman" w:eastAsia="Times New Roman" w:hAnsi="Times New Roman" w:cs="Times New Roman"/>
@@ -4657,7 +4618,6 @@
           <w:numId w:val="13"/>
         </w:numPr>
         <w:spacing w:after="0" w:line="240" w:lineRule="auto"/>
-        <w:jc w:val="both"/>
         <w:textAlignment w:val="baseline"/>
         <w:rPr>
           <w:rFonts w:ascii="Times New Roman" w:eastAsia="Times New Roman" w:hAnsi="Times New Roman" w:cs="Times New Roman"/>
@@ -4779,7 +4739,6 @@
           <w:numId w:val="13"/>
         </w:numPr>
         <w:spacing w:after="0" w:line="240" w:lineRule="auto"/>
-        <w:jc w:val="both"/>
         <w:textAlignment w:val="baseline"/>
         <w:rPr>
           <w:rFonts w:ascii="Times New Roman" w:eastAsia="Times New Roman" w:hAnsi="Times New Roman" w:cs="Times New Roman"/>
@@ -4854,7 +4813,6 @@
     <w:p>
       <w:pPr>
         <w:spacing w:after="0" w:line="240" w:lineRule="auto"/>
-        <w:jc w:val="both"/>
         <w:rPr>
           <w:rFonts w:ascii="Times New Roman" w:eastAsia="Times New Roman" w:hAnsi="Times New Roman" w:cs="Times New Roman"/>
           <w:color w:val="000000"/>
@@ -5159,7 +5117,6 @@
     <w:p>
       <w:pPr>
         <w:spacing w:after="0" w:line="240" w:lineRule="auto"/>
-        <w:jc w:val="both"/>
         <w:rPr>
           <w:rFonts w:ascii="Times New Roman" w:eastAsia="Times New Roman" w:hAnsi="Times New Roman" w:cs="Times New Roman"/>
           <w:sz w:val="24"/>
@@ -5364,7 +5321,6 @@
     <w:p>
       <w:pPr>
         <w:spacing w:after="0" w:line="240" w:lineRule="auto"/>
-        <w:jc w:val="both"/>
         <w:rPr>
           <w:rFonts w:ascii="Times New Roman" w:eastAsia="Times New Roman" w:hAnsi="Times New Roman" w:cs="Times New Roman"/>
           <w:sz w:val="24"/>
@@ -5376,7 +5332,6 @@
     <w:p>
       <w:pPr>
         <w:spacing w:after="0" w:line="240" w:lineRule="auto"/>
-        <w:jc w:val="both"/>
         <w:rPr>
           <w:rFonts w:ascii="Times New Roman" w:eastAsia="Times New Roman" w:hAnsi="Times New Roman" w:cs="Times New Roman"/>
           <w:sz w:val="24"/>
@@ -5422,7 +5377,7 @@
           <w:szCs w:val="24"/>
           <w:lang w:eastAsia="es-AR"/>
         </w:rPr>
-        <w:instrText>ADDIN CSL_CITATION {"citationItems":[{"id":"ITEM-1","itemData":{"DOI":"10.1007/978-3-319-34111-8_4","author":[{"dropping-particle":"","family":"Jiang","given":"Xiang","non-dropping-particle":"","parse-names":false,"suffix":""},{"dropping-particle":"","family":"Silver","given":"Daniel L.","non-dropping-particle":"","parse-names":false,"suffix":""},{"dropping-particle":"","family":"Hu","given":"Baifan","non-dropping-particle":"","parse-names":false,"suffix":""},{"dropping-particle":"","family":"Souza","given":"Erico N.","non-dropping-particle":"de","parse-names":false,"suffix":""},{"dropping-particle":"","family":"Matwin","given":"Stan","non-dropping-particle":"","parse-names":false,"suffix":""}],"container-title":"Lecture Notes in Computer Science (including subseries Lecture Notes in Artificial Intelligence and Lecture Notes in Bioinformatics)","id":"ITEM-1","issued":{"date-parts":[["2016"]]},"page":"33-39","publisher":"Springer Verlag","title":"Fishing activity detection from AIS data using autoencoders","type":"article-journal","volume":"9673"},"uris":["http://www.mendeley.com/documents/?uuid=526e6d4d-2de0-3072-8297-b99000da3988"]}],"mendeley":{"formattedCitation":"(Jiang et al., 2016)","plainTextFormattedCitation":"(Jiang et al., 2016)","previouslyFormattedCitation":"(Jiang et al. 2016)"},"properties":{"noteIndex":0},"schema":"https://github.com/citation-style-language/schema/raw/master/csl-citation.json"}</w:instrText>
+        <w:instrText>ADDIN CSL_CITATION {"citationItems":[{"id":"ITEM-1","itemData":{"DOI":"10.1007/978-3-319-34111-8_4","author":[{"dropping-particle":"","family":"Jiang","given":"Xiang","non-dropping-particle":"","parse-names":false,"suffix":""},{"dropping-particle":"","family":"Silver","given":"Daniel L.","non-dropping-particle":"","parse-names":false,"suffix":""},{"dropping-particle":"","family":"Hu","given":"Baifan","non-dropping-particle":"","parse-names":false,"suffix":""},{"dropping-particle":"","family":"Souza","given":"Erico N.","non-dropping-particle":"de","parse-names":false,"suffix":""},{"dropping-particle":"","family":"Matwin","given":"Stan","non-dropping-particle":"","parse-names":false,"suffix":""}],"container-title":"Lecture Notes in Computer Science (including subseries Lecture Notes in Artificial Intelligence and Lecture Notes in Bioinformatics)","id":"ITEM-1","issued":{"date-parts":[["2016"]]},"page":"33-39","publisher":"Springer Verlag","title":"Fishing activity detection from AIS data using autoencoders","type":"article-journal","volume":"9673"},"uris":["http://www.mendeley.com/documents/?uuid=526e6d4d-2de0-3072-8297-b99000da3988"]}],"mendeley":{"formattedCitation":"(Jiang et al., 2016)","plainTextFormattedCitation":"(Jiang et al., 2016)","previouslyFormattedCitation":"(Jiang et al., 2016)"},"properties":{"noteIndex":0},"schema":"https://github.com/citation-style-language/schema/raw/master/csl-citation.json"}</w:instrText>
       </w:r>
       <w:r>
         <w:rPr>
@@ -5898,7 +5853,6 @@
     <w:p>
       <w:pPr>
         <w:spacing w:after="0" w:line="240" w:lineRule="auto"/>
-        <w:jc w:val="both"/>
         <w:rPr>
           <w:rFonts w:ascii="Times New Roman" w:eastAsia="Times New Roman" w:hAnsi="Times New Roman" w:cs="Times New Roman"/>
           <w:sz w:val="24"/>
@@ -5944,7 +5898,7 @@
           <w:szCs w:val="24"/>
           <w:lang w:eastAsia="es-AR"/>
         </w:rPr>
-        <w:instrText>ADDIN CSL_CITATION {"citationItems":[{"id":"ITEM-1","itemData":{"DOI":"10.12716/1001.14.03.01","abstract":"Previous researches on the prediction of fishing activities mainly rely on the speed over ground (SOG) as the referential attribute to determine whether the vessel is navigating or in fishing operation. Since more and more fishing vessels install Automatic Identification System (AIS) either voluntarily or under regulatory requirement, data collected from AIS in real time provide more attributes than SOG which may be utilized to improve the prediction. To be specific, the ships' trajectory patterns and the changes in course become available and should be considered. This paper aims to improve the accuracy in the identification of fishing activities. First, we do feature extraction from the AIS data of coastal waters around Taiwan and build a Recurrent Neural Network (RNN) model. Then, the activity data of fishing vessels are divided into fishing and non-fishing. Finally, based on the testing by feeding various fishing activity data, we can identify the fishing status automatically.","author":[{"dropping-particle":"","family":"Shen","given":"K. Y.","non-dropping-particle":"","parse-names":false,"suffix":""},{"dropping-particle":"","family":"Chu","given":"Y. J.","non-dropping-particle":"","parse-names":false,"suffix":""},{"dropping-particle":"","family":"Chang","given":"S. J.","non-dropping-particle":"","parse-names":false,"suffix":""},{"dropping-particle":"","family":"Chang","given":"S. M.","non-dropping-particle":"","parse-names":false,"suffix":""}],"container-title":"TransNav","id":"ITEM-1","issue":"3","issued":{"date-parts":[["2020","9","1"]]},"page":"527-531","publisher":"Faculty of Navigation, Gdynia Maritime University","title":"A study of correlation between fishing activity and AIS data by deep learning","type":"article-journal","volume":"14"},"uris":["http://www.mendeley.com/documents/?uuid=f37468e8-7e55-316d-a338-eea4769054ab"]}],"mendeley":{"formattedCitation":"(Shen et al., 2020)","plainTextFormattedCitation":"(Shen et al., 2020)","previouslyFormattedCitation":"(Shen et al. 2020)"},"properties":{"noteIndex":0},"schema":"https://github.com/citation-style-language/schema/raw/master/csl-citation.json"}</w:instrText>
+        <w:instrText>ADDIN CSL_CITATION {"citationItems":[{"id":"ITEM-1","itemData":{"DOI":"10.12716/1001.14.03.01","abstract":"Previous researches on the prediction of fishing activities mainly rely on the speed over ground (SOG) as the referential attribute to determine whether the vessel is navigating or in fishing operation. Since more and more fishing vessels install Automatic Identification System (AIS) either voluntarily or under regulatory requirement, data collected from AIS in real time provide more attributes than SOG which may be utilized to improve the prediction. To be specific, the ships' trajectory patterns and the changes in course become available and should be considered. This paper aims to improve the accuracy in the identification of fishing activities. First, we do feature extraction from the AIS data of coastal waters around Taiwan and build a Recurrent Neural Network (RNN) model. Then, the activity data of fishing vessels are divided into fishing and non-fishing. Finally, based on the testing by feeding various fishing activity data, we can identify the fishing status automatically.","author":[{"dropping-particle":"","family":"Shen","given":"K. Y.","non-dropping-particle":"","parse-names":false,"suffix":""},{"dropping-particle":"","family":"Chu","given":"Y. J.","non-dropping-particle":"","parse-names":false,"suffix":""},{"dropping-particle":"","family":"Chang","given":"S. J.","non-dropping-particle":"","parse-names":false,"suffix":""},{"dropping-particle":"","family":"Chang","given":"S. M.","non-dropping-particle":"","parse-names":false,"suffix":""}],"container-title":"TransNav","id":"ITEM-1","issue":"3","issued":{"date-parts":[["2020","9","1"]]},"page":"527-531","publisher":"Faculty of Navigation, Gdynia Maritime University","title":"A study of correlation between fishing activity and AIS data by deep learning","type":"article-journal","volume":"14"},"uris":["http://www.mendeley.com/documents/?uuid=f37468e8-7e55-316d-a338-eea4769054ab"]}],"mendeley":{"formattedCitation":"(Shen et al., 2020)","plainTextFormattedCitation":"(Shen et al., 2020)","previouslyFormattedCitation":"(Shen et al., 2020)"},"properties":{"noteIndex":0},"schema":"https://github.com/citation-style-language/schema/raw/master/csl-citation.json"}</w:instrText>
       </w:r>
       <w:r>
         <w:rPr>
@@ -6309,7 +6263,6 @@
     <w:p>
       <w:pPr>
         <w:spacing w:after="0" w:line="240" w:lineRule="auto"/>
-        <w:jc w:val="both"/>
         <w:rPr>
           <w:rFonts w:ascii="Times New Roman" w:eastAsia="Times New Roman" w:hAnsi="Times New Roman" w:cs="Times New Roman"/>
           <w:sz w:val="24"/>
@@ -6435,7 +6388,6 @@
     <w:p>
       <w:pPr>
         <w:spacing w:after="0" w:line="240" w:lineRule="auto"/>
-        <w:jc w:val="both"/>
         <w:rPr>
           <w:rFonts w:ascii="Times New Roman" w:eastAsia="Times New Roman" w:hAnsi="Times New Roman" w:cs="Times New Roman"/>
           <w:sz w:val="24"/>
@@ -6447,7 +6399,6 @@
     <w:p>
       <w:pPr>
         <w:spacing w:after="0" w:line="240" w:lineRule="auto"/>
-        <w:jc w:val="both"/>
         <w:rPr>
           <w:rFonts w:ascii="Times New Roman" w:eastAsia="Times New Roman" w:hAnsi="Times New Roman" w:cs="Times New Roman"/>
           <w:sz w:val="24"/>
@@ -6586,7 +6537,7 @@
           <w:szCs w:val="24"/>
           <w:lang w:eastAsia="es-AR"/>
         </w:rPr>
-        <w:instrText>ADDIN CSL_CITATION {"citationItems":[{"id":"ITEM-1","itemData":{"DOI":"10.15439/2016F546","abstract":"Fishing activity detection is important for fishery management to maintain abundant oceans. This paper presents a novel approach to identifying fishing activities from Automatic Identification System (AIS) data using Conditional Random Fields (CRFs). CRFs are popular for solving structured prediction problems such as sequence labeling in natural language processing. To model the conditional probability distributions that can identify fishing activities of the vessel points, we treat attributes of vessel points as observed variables and the fishing and non-fishing labels as hidden variables. We present three experiments and two comparisons to demonstrate the stability and effectiveness of the resulting models.","author":[{"dropping-particle":"","family":"Hu","given":"Baifan","non-dropping-particle":"","parse-names":false,"suffix":""},{"dropping-particle":"","family":"Jiang","given":"Xiang","non-dropping-particle":"","parse-names":false,"suffix":""},{"dropping-particle":"","family":"Souza","given":"Erico N.","non-dropping-particle":"De","parse-names":false,"suffix":""},{"dropping-particle":"","family":"Pelot","given":"Ronald","non-dropping-particle":"","parse-names":false,"suffix":""},{"dropping-particle":"","family":"Matwin","given":"Stan","non-dropping-particle":"","parse-names":false,"suffix":""}],"container-title":"Proceedings of the 2016 Federated Conference on Computer Science and Information Systems, FedCSIS 2016","id":"ITEM-1","issued":{"date-parts":[["2016","11","3"]]},"page":"47-52","publisher":"Institute of Electrical and Electronics Engineers Inc.","title":"Identifying fishing activities from AIS data with Conditional Random Fields","type":"article-journal"},"uris":["http://www.mendeley.com/documents/?uuid=1a8c8ee9-cd93-3ea0-aaaf-75baf65ae4c0"]}],"mendeley":{"formattedCitation":"(Hu et al., 2016)","plainTextFormattedCitation":"(Hu et al., 2016)","previouslyFormattedCitation":"(Hu et al. 2016)"},"properties":{"noteIndex":0},"schema":"https://github.com/citation-style-language/schema/raw/master/csl-citation.json"}</w:instrText>
+        <w:instrText>ADDIN CSL_CITATION {"citationItems":[{"id":"ITEM-1","itemData":{"DOI":"10.15439/2016F546","abstract":"Fishing activity detection is important for fishery management to maintain abundant oceans. This paper presents a novel approach to identifying fishing activities from Automatic Identification System (AIS) data using Conditional Random Fields (CRFs). CRFs are popular for solving structured prediction problems such as sequence labeling in natural language processing. To model the conditional probability distributions that can identify fishing activities of the vessel points, we treat attributes of vessel points as observed variables and the fishing and non-fishing labels as hidden variables. We present three experiments and two comparisons to demonstrate the stability and effectiveness of the resulting models.","author":[{"dropping-particle":"","family":"Hu","given":"Baifan","non-dropping-particle":"","parse-names":false,"suffix":""},{"dropping-particle":"","family":"Jiang","given":"Xiang","non-dropping-particle":"","parse-names":false,"suffix":""},{"dropping-particle":"","family":"Souza","given":"Erico N.","non-dropping-particle":"De","parse-names":false,"suffix":""},{"dropping-particle":"","family":"Pelot","given":"Ronald","non-dropping-particle":"","parse-names":false,"suffix":""},{"dropping-particle":"","family":"Matwin","given":"Stan","non-dropping-particle":"","parse-names":false,"suffix":""}],"container-title":"Proceedings of the 2016 Federated Conference on Computer Science and Information Systems, FedCSIS 2016","id":"ITEM-1","issued":{"date-parts":[["2016","11","3"]]},"page":"47-52","publisher":"Institute of Electrical and Electronics Engineers Inc.","title":"Identifying fishing activities from AIS data with Conditional Random Fields","type":"article-journal"},"uris":["http://www.mendeley.com/documents/?uuid=1a8c8ee9-cd93-3ea0-aaaf-75baf65ae4c0"]}],"mendeley":{"formattedCitation":"(Hu et al., 2016)","plainTextFormattedCitation":"(Hu et al., 2016)","previouslyFormattedCitation":"(Hu et al., 2016)"},"properties":{"noteIndex":0},"schema":"https://github.com/citation-style-language/schema/raw/master/csl-citation.json"}</w:instrText>
       </w:r>
       <w:r>
         <w:rPr>
@@ -6814,7 +6765,6 @@
     <w:p>
       <w:pPr>
         <w:spacing w:after="0" w:line="240" w:lineRule="auto"/>
-        <w:jc w:val="both"/>
         <w:rPr>
           <w:rFonts w:ascii="Times New Roman" w:eastAsia="Times New Roman" w:hAnsi="Times New Roman" w:cs="Times New Roman"/>
           <w:color w:val="111111"/>
@@ -6936,7 +6886,7 @@
           <w:szCs w:val="24"/>
           <w:lang w:eastAsia="es-AR"/>
         </w:rPr>
-        <w:instrText>ADDIN CSL_CITATION {"citationItems":[{"id":"ITEM-1","itemData":{"DOI":"10.1145/3397536.3422267","abstract":"The impact of marine life on the oceans of our planet is undeniable and overfishing is a serious threat to marine ecosystems worldwide. Maritime domain awareness calls for continuous monitoring and tracking of fisheries using data from maritime intelligence sources to detect illegal fishing activities. Marine traffic data from vessel tracking services is a promising source for identifying, locating, and capturing vessel information. Given the volume of such data, manual processing is impossible, raising an immediate need for autonomous and smart systems to follow the footprints of vessels and detect their activity types in near real-time. To achieve this goal, we propose FishNET, a simple yet effective convolutional neural network (CNN) model for vessel trajectory classification. The model is trained using a set of invariant spatiotemporal feature sequences extracted from the behavioral characteristics of vessel movements. While existing approaches present point-based classification models, in this paper we not only discuss that a segment-based classification model has more realistic real-world applications but also show, by using expert-labelled data, that FishNET outperforms state-of-the-art fishing activity detection models. Our method does not require information about the fishing vessels type or type of fishing gear which is deployed. To show applications in taking action against illegal fishing, we apply the trained model on large real-world but unlabelled fishing vessel data from the U.S. and Denmark gathered over a period of four years. In this analysis, we show how FishNET can contribute to managing fisheries by learning more about spatiotemporal fishing effort distribution, and to law enforcement agencies by detecting unreported and underreported fishing effort of individual vessels.","author":[{"dropping-particle":"","family":"Arasteh","given":"Saeed","non-dropping-particle":"","parse-names":false,"suffix":""},{"dropping-particle":"","family":"Tayebi","given":"Mohammad A.","non-dropping-particle":"","parse-names":false,"suffix":""},{"dropping-particle":"","family":"Zohrevand","given":"Zahra","non-dropping-particle":"","parse-names":false,"suffix":""},{"dropping-particle":"","family":"Glässer","given":"Uwe","non-dropping-particle":"","parse-names":false,"suffix":""},{"dropping-particle":"","family":"Shahir","given":"Amir Yaghoubi","non-dropping-particle":"","parse-names":false,"suffix":""},{"dropping-particle":"","family":"Saeedi","given":"Parvaneh","non-dropping-particle":"","parse-names":false,"suffix":""},{"dropping-particle":"","family":"Wehn","given":"Hans","non-dropping-particle":"","parse-names":false,"suffix":""}],"container-title":"GIS: Proceedings of the ACM International Symposium on Advances in Geographic Information Systems","id":"ITEM-1","issued":{"date-parts":[["2020","11","3"]]},"page":"347-356","publisher":"Association for Computing Machinery","title":"Fishing Vessels Activity Detection from Longitudinal AIS Data","type":"article-journal"},"uris":["http://www.mendeley.com/documents/?uuid=faf35f3a-e3b1-3af9-9a94-0e5260198012"]}],"mendeley":{"formattedCitation":"(Arasteh et al., 2020)","plainTextFormattedCitation":"(Arasteh et al., 2020)","previouslyFormattedCitation":"(Arasteh et al. 2020)"},"properties":{"noteIndex":0},"schema":"https://github.com/citation-style-language/schema/raw/master/csl-citation.json"}</w:instrText>
+        <w:instrText>ADDIN CSL_CITATION {"citationItems":[{"id":"ITEM-1","itemData":{"DOI":"10.1145/3397536.3422267","abstract":"The impact of marine life on the oceans of our planet is undeniable and overfishing is a serious threat to marine ecosystems worldwide. Maritime domain awareness calls for continuous monitoring and tracking of fisheries using data from maritime intelligence sources to detect illegal fishing activities. Marine traffic data from vessel tracking services is a promising source for identifying, locating, and capturing vessel information. Given the volume of such data, manual processing is impossible, raising an immediate need for autonomous and smart systems to follow the footprints of vessels and detect their activity types in near real-time. To achieve this goal, we propose FishNET, a simple yet effective convolutional neural network (CNN) model for vessel trajectory classification. The model is trained using a set of invariant spatiotemporal feature sequences extracted from the behavioral characteristics of vessel movements. While existing approaches present point-based classification models, in this paper we not only discuss that a segment-based classification model has more realistic real-world applications but also show, by using expert-labelled data, that FishNET outperforms state-of-the-art fishing activity detection models. Our method does not require information about the fishing vessels type or type of fishing gear which is deployed. To show applications in taking action against illegal fishing, we apply the trained model on large real-world but unlabelled fishing vessel data from the U.S. and Denmark gathered over a period of four years. In this analysis, we show how FishNET can contribute to managing fisheries by learning more about spatiotemporal fishing effort distribution, and to law enforcement agencies by detecting unreported and underreported fishing effort of individual vessels.","author":[{"dropping-particle":"","family":"Arasteh","given":"Saeed","non-dropping-particle":"","parse-names":false,"suffix":""},{"dropping-particle":"","family":"Tayebi","given":"Mohammad A.","non-dropping-particle":"","parse-names":false,"suffix":""},{"dropping-particle":"","family":"Zohrevand","given":"Zahra","non-dropping-particle":"","parse-names":false,"suffix":""},{"dropping-particle":"","family":"Glässer","given":"Uwe","non-dropping-particle":"","parse-names":false,"suffix":""},{"dropping-particle":"","family":"Shahir","given":"Amir Yaghoubi","non-dropping-particle":"","parse-names":false,"suffix":""},{"dropping-particle":"","family":"Saeedi","given":"Parvaneh","non-dropping-particle":"","parse-names":false,"suffix":""},{"dropping-particle":"","family":"Wehn","given":"Hans","non-dropping-particle":"","parse-names":false,"suffix":""}],"container-title":"GIS: Proceedings of the ACM International Symposium on Advances in Geographic Information Systems","id":"ITEM-1","issued":{"date-parts":[["2020","11","3"]]},"page":"347-356","publisher":"Association for Computing Machinery","title":"Fishing Vessels Activity Detection from Longitudinal AIS Data","type":"article-journal"},"uris":["http://www.mendeley.com/documents/?uuid=faf35f3a-e3b1-3af9-9a94-0e5260198012"]}],"mendeley":{"formattedCitation":"(Arasteh et al., 2020)","plainTextFormattedCitation":"(Arasteh et al., 2020)","previouslyFormattedCitation":"(Arasteh et al., 2020)"},"properties":{"noteIndex":0},"schema":"https://github.com/citation-style-language/schema/raw/master/csl-citation.json"}</w:instrText>
       </w:r>
       <w:r>
         <w:rPr>
@@ -7438,7 +7388,6 @@
     <w:p>
       <w:pPr>
         <w:spacing w:after="240" w:line="240" w:lineRule="auto"/>
-        <w:jc w:val="both"/>
         <w:rPr>
           <w:rFonts w:ascii="Times New Roman" w:eastAsia="Times New Roman" w:hAnsi="Times New Roman" w:cs="Times New Roman"/>
           <w:sz w:val="24"/>
@@ -7534,7 +7483,7 @@
           <w:szCs w:val="24"/>
           <w:lang w:eastAsia="es-AR"/>
         </w:rPr>
-        <w:instrText>ADDIN CSL_CITATION {"citationItems":[{"id":"ITEM-1","itemData":{"DOI":"10.1126/science.aao5646","ISSN":"10959203","PMID":"29472481","abstract":"Although fishing is one of the most widespread activities by which humans harvest natural resources, its global footprint is poorly understood and has never been directly quantified.We processed 22 billion automatic identification system messages and tracked &gt;70,000 industrial fishing vessels from 2012 to 2016, creating a global dynamic footprint of fishing effort with spatial and temporal resolution two to three orders of magnitude higher than for previous data sets.Our data show that industrial fishing occurs in &gt;55% of ocean area and has a spatial extent more than four times that of agriculture. We find that global patterns of fishing have surprisingly low sensitivity to short-term economic and environmental variation and a strong response to cultural and political events such as holidays and closures.","author":[{"dropping-particle":"","family":"Kroodsma","given":"David A.","non-dropping-particle":"","parse-names":false,"suffix":""},{"dropping-particle":"","family":"Mayorga","given":"Juan","non-dropping-particle":"","parse-names":false,"suffix":""},{"dropping-particle":"","family":"Hochberg","given":"Timothy","non-dropping-particle":"","parse-names":false,"suffix":""},{"dropping-particle":"","family":"Miller","given":"Nathan A.","non-dropping-particle":"","parse-names":false,"suffix":""},{"dropping-particle":"","family":"Boerder","given":"Kristina","non-dropping-particle":"","parse-names":false,"suffix":""},{"dropping-particle":"","family":"Ferretti","given":"Francesco","non-dropping-particle":"","parse-names":false,"suffix":""},{"dropping-particle":"","family":"Wilson","given":"Alex","non-dropping-particle":"","parse-names":false,"suffix":""},{"dropping-particle":"","family":"Bergman","given":"Bjorn","non-dropping-particle":"","parse-names":false,"suffix":""},{"dropping-particle":"","family":"White","given":"Timothy D.","non-dropping-particle":"","parse-names":false,"suffix":""},{"dropping-particle":"","family":"Block","given":"Barbara A.","non-dropping-particle":"","parse-names":false,"suffix":""},{"dropping-particle":"","family":"Woods","given":"Paul","non-dropping-particle":"","parse-names":false,"suffix":""},{"dropping-particle":"","family":"Sullivan","given":"Brian","non-dropping-particle":"","parse-names":false,"suffix":""},{"dropping-particle":"","family":"Costello","given":"Christopher","non-dropping-particle":"","parse-names":false,"suffix":""},{"dropping-particle":"","family":"Worm","given":"Boris","non-dropping-particle":"","parse-names":false,"suffix":""}],"container-title":"Science","id":"ITEM-1","issue":"6378","issued":{"date-parts":[["2018"]]},"page":"904-908","title":"Tracking the global footprint of fisheries","type":"article-journal","volume":"359"},"uris":["http://www.mendeley.com/documents/?uuid=b438d80b-7e94-4669-9165-ee9bdd4f60e1"]}],"mendeley":{"formattedCitation":"(Kroodsma et al., 2018)","plainTextFormattedCitation":"(Kroodsma et al., 2018)","previouslyFormattedCitation":"(Kroodsma et al. 2018)"},"properties":{"noteIndex":0},"schema":"https://github.com/citation-style-language/schema/raw/master/csl-citation.json"}</w:instrText>
+        <w:instrText>ADDIN CSL_CITATION {"citationItems":[{"id":"ITEM-1","itemData":{"DOI":"10.1126/science.aao5646","ISSN":"10959203","PMID":"29472481","abstract":"Although fishing is one of the most widespread activities by which humans harvest natural resources, its global footprint is poorly understood and has never been directly quantified.We processed 22 billion automatic identification system messages and tracked &gt;70,000 industrial fishing vessels from 2012 to 2016, creating a global dynamic footprint of fishing effort with spatial and temporal resolution two to three orders of magnitude higher than for previous data sets.Our data show that industrial fishing occurs in &gt;55% of ocean area and has a spatial extent more than four times that of agriculture. We find that global patterns of fishing have surprisingly low sensitivity to short-term economic and environmental variation and a strong response to cultural and political events such as holidays and closures.","author":[{"dropping-particle":"","family":"Kroodsma","given":"David A.","non-dropping-particle":"","parse-names":false,"suffix":""},{"dropping-particle":"","family":"Mayorga","given":"Juan","non-dropping-particle":"","parse-names":false,"suffix":""},{"dropping-particle":"","family":"Hochberg","given":"Timothy","non-dropping-particle":"","parse-names":false,"suffix":""},{"dropping-particle":"","family":"Miller","given":"Nathan A.","non-dropping-particle":"","parse-names":false,"suffix":""},{"dropping-particle":"","family":"Boerder","given":"Kristina","non-dropping-particle":"","parse-names":false,"suffix":""},{"dropping-particle":"","family":"Ferretti","given":"Francesco","non-dropping-particle":"","parse-names":false,"suffix":""},{"dropping-particle":"","family":"Wilson","given":"Alex","non-dropping-particle":"","parse-names":false,"suffix":""},{"dropping-particle":"","family":"Bergman","given":"Bjorn","non-dropping-particle":"","parse-names":false,"suffix":""},{"dropping-particle":"","family":"White","given":"Timothy D.","non-dropping-particle":"","parse-names":false,"suffix":""},{"dropping-particle":"","family":"Block","given":"Barbara A.","non-dropping-particle":"","parse-names":false,"suffix":""},{"dropping-particle":"","family":"Woods","given":"Paul","non-dropping-particle":"","parse-names":false,"suffix":""},{"dropping-particle":"","family":"Sullivan","given":"Brian","non-dropping-particle":"","parse-names":false,"suffix":""},{"dropping-particle":"","family":"Costello","given":"Christopher","non-dropping-particle":"","parse-names":false,"suffix":""},{"dropping-particle":"","family":"Worm","given":"Boris","non-dropping-particle":"","parse-names":false,"suffix":""}],"container-title":"Science","id":"ITEM-1","issue":"6378","issued":{"date-parts":[["2018"]]},"page":"904-908","title":"Tracking the global footprint of fisheries","type":"article-journal","volume":"359"},"uris":["http://www.mendeley.com/documents/?uuid=b438d80b-7e94-4669-9165-ee9bdd4f60e1"]}],"mendeley":{"formattedCitation":"(Kroodsma et al., 2018)","plainTextFormattedCitation":"(Kroodsma et al., 2018)","previouslyFormattedCitation":"(Kroodsma et al., 2018)"},"properties":{"noteIndex":0},"schema":"https://github.com/citation-style-language/schema/raw/master/csl-citation.json"}</w:instrText>
       </w:r>
       <w:r>
         <w:rPr>
@@ -8173,7 +8122,7 @@
           <w:lang w:eastAsia="es-AR"/>
         </w:rPr>
         <w:drawing>
-          <wp:inline distT="0" distB="0" distL="0" distR="0" wp14:anchorId="1E442DBA" wp14:editId="389AF317">
+          <wp:inline distT="0" distB="0" distL="0" distR="0" wp14:anchorId="0B22BB97" wp14:editId="4E834069">
             <wp:extent cx="3653442" cy="1082565"/>
             <wp:effectExtent l="0" t="0" r="4445" b="3810"/>
             <wp:docPr id="3" name="Picture 3"/>
@@ -8225,7 +8174,6 @@
     <w:p>
       <w:pPr>
         <w:spacing w:after="240" w:line="240" w:lineRule="auto"/>
-        <w:jc w:val="both"/>
         <w:rPr>
           <w:rFonts w:ascii="Times New Roman" w:eastAsia="Times New Roman" w:hAnsi="Times New Roman" w:cs="Times New Roman"/>
           <w:i/>
@@ -8302,7 +8250,7 @@
           <w:szCs w:val="24"/>
           <w:lang w:eastAsia="es-AR"/>
         </w:rPr>
-        <w:instrText>ADDIN CSL_CITATION {"citationItems":[{"id":"ITEM-1","itemData":{"DOI":"10.1126/science.aao5646","ISSN":"10959203","PMID":"29472481","abstract":"Although fishing is one of the most widespread activities by which humans harvest natural resources, its global footprint is poorly understood and has never been directly quantified.We processed 22 billion automatic identification system messages and tracked &gt;70,000 industrial fishing vessels from 2012 to 2016, creating a global dynamic footprint of fishing effort with spatial and temporal resolution two to three orders of magnitude higher than for previous data sets.Our data show that industrial fishing occurs in &gt;55% of ocean area and has a spatial extent more than four times that of agriculture. We find that global patterns of fishing have surprisingly low sensitivity to short-term economic and environmental variation and a strong response to cultural and political events such as holidays and closures.","author":[{"dropping-particle":"","family":"Kroodsma","given":"David A.","non-dropping-particle":"","parse-names":false,"suffix":""},{"dropping-particle":"","family":"Mayorga","given":"Juan","non-dropping-particle":"","parse-names":false,"suffix":""},{"dropping-particle":"","family":"Hochberg","given":"Timothy","non-dropping-particle":"","parse-names":false,"suffix":""},{"dropping-particle":"","family":"Miller","given":"Nathan A.","non-dropping-particle":"","parse-names":false,"suffix":""},{"dropping-particle":"","family":"Boerder","given":"Kristina","non-dropping-particle":"","parse-names":false,"suffix":""},{"dropping-particle":"","family":"Ferretti","given":"Francesco","non-dropping-particle":"","parse-names":false,"suffix":""},{"dropping-particle":"","family":"Wilson","given":"Alex","non-dropping-particle":"","parse-names":false,"suffix":""},{"dropping-particle":"","family":"Bergman","given":"Bjorn","non-dropping-particle":"","parse-names":false,"suffix":""},{"dropping-particle":"","family":"White","given":"Timothy D.","non-dropping-particle":"","parse-names":false,"suffix":""},{"dropping-particle":"","family":"Block","given":"Barbara A.","non-dropping-particle":"","parse-names":false,"suffix":""},{"dropping-particle":"","family":"Woods","given":"Paul","non-dropping-particle":"","parse-names":false,"suffix":""},{"dropping-particle":"","family":"Sullivan","given":"Brian","non-dropping-particle":"","parse-names":false,"suffix":""},{"dropping-particle":"","family":"Costello","given":"Christopher","non-dropping-particle":"","parse-names":false,"suffix":""},{"dropping-particle":"","family":"Worm","given":"Boris","non-dropping-particle":"","parse-names":false,"suffix":""}],"container-title":"Science","id":"ITEM-1","issue":"6378","issued":{"date-parts":[["2018"]]},"page":"904-908","title":"Tracking the global footprint of fisheries","type":"article-journal","volume":"359"},"uris":["http://www.mendeley.com/documents/?uuid=b438d80b-7e94-4669-9165-ee9bdd4f60e1"]}],"mendeley":{"formattedCitation":"(Kroodsma et al., 2018)","plainTextFormattedCitation":"(Kroodsma et al., 2018)","previouslyFormattedCitation":"(Kroodsma et al. 2018)"},"properties":{"noteIndex":0},"schema":"https://github.com/citation-style-language/schema/raw/master/csl-citation.json"}</w:instrText>
+        <w:instrText>ADDIN CSL_CITATION {"citationItems":[{"id":"ITEM-1","itemData":{"DOI":"10.1126/science.aao5646","ISSN":"10959203","PMID":"29472481","abstract":"Although fishing is one of the most widespread activities by which humans harvest natural resources, its global footprint is poorly understood and has never been directly quantified.We processed 22 billion automatic identification system messages and tracked &gt;70,000 industrial fishing vessels from 2012 to 2016, creating a global dynamic footprint of fishing effort with spatial and temporal resolution two to three orders of magnitude higher than for previous data sets.Our data show that industrial fishing occurs in &gt;55% of ocean area and has a spatial extent more than four times that of agriculture. We find that global patterns of fishing have surprisingly low sensitivity to short-term economic and environmental variation and a strong response to cultural and political events such as holidays and closures.","author":[{"dropping-particle":"","family":"Kroodsma","given":"David A.","non-dropping-particle":"","parse-names":false,"suffix":""},{"dropping-particle":"","family":"Mayorga","given":"Juan","non-dropping-particle":"","parse-names":false,"suffix":""},{"dropping-particle":"","family":"Hochberg","given":"Timothy","non-dropping-particle":"","parse-names":false,"suffix":""},{"dropping-particle":"","family":"Miller","given":"Nathan A.","non-dropping-particle":"","parse-names":false,"suffix":""},{"dropping-particle":"","family":"Boerder","given":"Kristina","non-dropping-particle":"","parse-names":false,"suffix":""},{"dropping-particle":"","family":"Ferretti","given":"Francesco","non-dropping-particle":"","parse-names":false,"suffix":""},{"dropping-particle":"","family":"Wilson","given":"Alex","non-dropping-particle":"","parse-names":false,"suffix":""},{"dropping-particle":"","family":"Bergman","given":"Bjorn","non-dropping-particle":"","parse-names":false,"suffix":""},{"dropping-particle":"","family":"White","given":"Timothy D.","non-dropping-particle":"","parse-names":false,"suffix":""},{"dropping-particle":"","family":"Block","given":"Barbara A.","non-dropping-particle":"","parse-names":false,"suffix":""},{"dropping-particle":"","family":"Woods","given":"Paul","non-dropping-particle":"","parse-names":false,"suffix":""},{"dropping-particle":"","family":"Sullivan","given":"Brian","non-dropping-particle":"","parse-names":false,"suffix":""},{"dropping-particle":"","family":"Costello","given":"Christopher","non-dropping-particle":"","parse-names":false,"suffix":""},{"dropping-particle":"","family":"Worm","given":"Boris","non-dropping-particle":"","parse-names":false,"suffix":""}],"container-title":"Science","id":"ITEM-1","issue":"6378","issued":{"date-parts":[["2018"]]},"page":"904-908","title":"Tracking the global footprint of fisheries","type":"article-journal","volume":"359"},"uris":["http://www.mendeley.com/documents/?uuid=b438d80b-7e94-4669-9165-ee9bdd4f60e1"]}],"mendeley":{"formattedCitation":"(Kroodsma et al., 2018)","plainTextFormattedCitation":"(Kroodsma et al., 2018)","previouslyFormattedCitation":"(Kroodsma et al., 2018)"},"properties":{"noteIndex":0},"schema":"https://github.com/citation-style-language/schema/raw/master/csl-citation.json"}</w:instrText>
       </w:r>
       <w:r>
         <w:rPr>
@@ -8338,7 +8286,6 @@
     <w:p>
       <w:pPr>
         <w:spacing w:after="240" w:line="240" w:lineRule="auto"/>
-        <w:jc w:val="both"/>
         <w:rPr>
           <w:rFonts w:ascii="Times New Roman" w:hAnsi="Times New Roman" w:cs="Times New Roman"/>
           <w:sz w:val="24"/>
@@ -8511,7 +8458,6 @@
     <w:p>
       <w:pPr>
         <w:spacing w:before="240" w:after="240" w:line="240" w:lineRule="auto"/>
-        <w:jc w:val="both"/>
         <w:rPr>
           <w:rFonts w:ascii="Times New Roman" w:eastAsia="Times New Roman" w:hAnsi="Times New Roman" w:cs="Times New Roman"/>
           <w:b/>
@@ -8719,17 +8665,7 @@
           <w:color w:val="000000"/>
           <w:lang w:eastAsia="es-AR"/>
         </w:rPr>
-        <w:t>Poder identificar la actividad pesquera automáticamente a partir de datos AIS, nos brinda una ayuda más para tener un pan</w:t>
-      </w:r>
-      <w:bookmarkStart w:id="3" w:name="_GoBack"/>
-      <w:bookmarkEnd w:id="3"/>
-      <w:r>
-        <w:rPr>
-          <w:rFonts w:ascii="Times New Roman" w:eastAsia="Times New Roman" w:hAnsi="Times New Roman" w:cs="Times New Roman"/>
-          <w:color w:val="000000"/>
-          <w:lang w:eastAsia="es-AR"/>
-        </w:rPr>
-        <w:t>orama más completo de la pesca a nivel global para la sustentabilidad de este recurso.</w:t>
+        <w:t>Poder identificar la actividad pesquera automáticamente a partir de datos AIS, nos brinda una ayuda más para tener un panorama más completo de la pesca a nivel global para la sustentabilidad de este recurso.</w:t>
       </w:r>
       <w:r>
         <w:rPr>
@@ -8777,7 +8713,7 @@
           <w:lang w:eastAsia="es-AR"/>
         </w:rPr>
       </w:pPr>
-      <w:bookmarkStart w:id="4" w:name="_Toc77962028"/>
+      <w:bookmarkStart w:id="3" w:name="_Toc77962028"/>
       <w:r>
         <w:rPr>
           <w:rFonts w:eastAsia="Times New Roman"/>
@@ -8800,7 +8736,7 @@
         </w:rPr>
         <w:t>.</w:t>
       </w:r>
-      <w:bookmarkEnd w:id="4"/>
+      <w:bookmarkEnd w:id="3"/>
       <w:r>
         <w:rPr>
           <w:rFonts w:eastAsia="Times New Roman"/>
@@ -8812,7 +8748,6 @@
     <w:p>
       <w:pPr>
         <w:spacing w:after="0" w:line="240" w:lineRule="auto"/>
-        <w:jc w:val="both"/>
         <w:rPr>
           <w:rFonts w:ascii="Times New Roman" w:eastAsia="Times New Roman" w:hAnsi="Times New Roman" w:cs="Times New Roman"/>
           <w:sz w:val="24"/>
@@ -8921,7 +8856,7 @@
           <w:szCs w:val="24"/>
           <w:lang w:eastAsia="es-AR"/>
         </w:rPr>
-        <w:instrText>ADDIN CSL_CITATION {"citationItems":[{"id":"ITEM-1","itemData":{"id":"ITEM-1","issued":{"date-parts":[["2020"]]},"publisher":"Global Fishing Watch","title":"Anonymized AIS training data","type":"article"},"uris":["http://www.mendeley.com/documents/?uuid=a3529a99-cb50-444b-9134-8ad60e0c53a7"]}],"mendeley":{"formattedCitation":"(&lt;i&gt;Anonymized AIS Training Data&lt;/i&gt;, 2020)","plainTextFormattedCitation":"(Anonymized AIS Training Data, 2020)","previouslyFormattedCitation":"(Anon 2020)"},"properties":{"noteIndex":0},"schema":"https://github.com/citation-style-language/schema/raw/master/csl-citation.json"}</w:instrText>
+        <w:instrText>ADDIN CSL_CITATION {"citationItems":[{"id":"ITEM-1","itemData":{"id":"ITEM-1","issued":{"date-parts":[["2020"]]},"publisher":"Global Fishing Watch","title":"Anonymized AIS training data","type":"article"},"uris":["http://www.mendeley.com/documents/?uuid=a3529a99-cb50-444b-9134-8ad60e0c53a7"]}],"mendeley":{"formattedCitation":"(&lt;i&gt;Anonymized AIS Training Data&lt;/i&gt;, 2020)","plainTextFormattedCitation":"(Anonymized AIS Training Data, 2020)","previouslyFormattedCitation":"(&lt;i&gt;Anonymized AIS Training Data&lt;/i&gt;, 2020)"},"properties":{"noteIndex":0},"schema":"https://github.com/citation-style-language/schema/raw/master/csl-citation.json"}</w:instrText>
       </w:r>
       <w:r>
         <w:rPr>
@@ -8944,6 +8879,7 @@
         </w:rPr>
         <w:t>(</w:t>
       </w:r>
+      <w:proofErr w:type="spellStart"/>
       <w:r>
         <w:rPr>
           <w:rFonts w:ascii="Times New Roman" w:eastAsia="Times New Roman" w:hAnsi="Times New Roman" w:cs="Times New Roman"/>
@@ -8954,7 +8890,20 @@
           <w:szCs w:val="24"/>
           <w:lang w:eastAsia="es-AR"/>
         </w:rPr>
-        <w:t>Anonymized AIS Training Data</w:t>
+        <w:t>Anonymized</w:t>
+      </w:r>
+      <w:proofErr w:type="spellEnd"/>
+      <w:r>
+        <w:rPr>
+          <w:rFonts w:ascii="Times New Roman" w:eastAsia="Times New Roman" w:hAnsi="Times New Roman" w:cs="Times New Roman"/>
+          <w:i/>
+          <w:noProof/>
+          <w:color w:val="000000"/>
+          <w:sz w:val="24"/>
+          <w:szCs w:val="24"/>
+          <w:lang w:eastAsia="es-AR"/>
+        </w:rPr>
+        <w:t xml:space="preserve"> AIS Training Data</w:t>
       </w:r>
       <w:r>
         <w:rPr>
@@ -8991,7 +8940,6 @@
     <w:p>
       <w:pPr>
         <w:spacing w:after="0" w:line="240" w:lineRule="auto"/>
-        <w:jc w:val="both"/>
         <w:rPr>
           <w:rFonts w:ascii="Times New Roman" w:eastAsia="Times New Roman" w:hAnsi="Times New Roman" w:cs="Times New Roman"/>
           <w:sz w:val="24"/>
@@ -9016,7 +8964,6 @@
           <w:numId w:val="16"/>
         </w:numPr>
         <w:spacing w:after="0" w:line="240" w:lineRule="auto"/>
-        <w:jc w:val="both"/>
         <w:textAlignment w:val="baseline"/>
         <w:rPr>
           <w:rFonts w:ascii="Times New Roman" w:eastAsia="Times New Roman" w:hAnsi="Times New Roman" w:cs="Times New Roman"/>
@@ -9044,7 +8991,6 @@
           <w:numId w:val="16"/>
         </w:numPr>
         <w:spacing w:after="0" w:line="240" w:lineRule="auto"/>
-        <w:jc w:val="both"/>
         <w:textAlignment w:val="baseline"/>
         <w:rPr>
           <w:rFonts w:ascii="Times New Roman" w:eastAsia="Times New Roman" w:hAnsi="Times New Roman" w:cs="Times New Roman"/>
@@ -9072,7 +9018,6 @@
           <w:numId w:val="16"/>
         </w:numPr>
         <w:spacing w:after="0" w:line="240" w:lineRule="auto"/>
-        <w:jc w:val="both"/>
         <w:textAlignment w:val="baseline"/>
         <w:rPr>
           <w:rFonts w:ascii="Times New Roman" w:eastAsia="Times New Roman" w:hAnsi="Times New Roman" w:cs="Times New Roman"/>
@@ -9100,7 +9045,6 @@
           <w:numId w:val="16"/>
         </w:numPr>
         <w:spacing w:after="0" w:line="240" w:lineRule="auto"/>
-        <w:jc w:val="both"/>
         <w:textAlignment w:val="baseline"/>
         <w:rPr>
           <w:rFonts w:ascii="Times New Roman" w:eastAsia="Times New Roman" w:hAnsi="Times New Roman" w:cs="Times New Roman"/>
@@ -9128,7 +9072,6 @@
           <w:numId w:val="16"/>
         </w:numPr>
         <w:spacing w:after="0" w:line="240" w:lineRule="auto"/>
-        <w:jc w:val="both"/>
         <w:textAlignment w:val="baseline"/>
         <w:rPr>
           <w:rFonts w:ascii="Times New Roman" w:eastAsia="Times New Roman" w:hAnsi="Times New Roman" w:cs="Times New Roman"/>
@@ -9156,7 +9099,6 @@
           <w:numId w:val="16"/>
         </w:numPr>
         <w:spacing w:after="0" w:line="240" w:lineRule="auto"/>
-        <w:jc w:val="both"/>
         <w:textAlignment w:val="baseline"/>
         <w:rPr>
           <w:rFonts w:ascii="Times New Roman" w:eastAsia="Times New Roman" w:hAnsi="Times New Roman" w:cs="Times New Roman"/>
@@ -9184,7 +9126,6 @@
           <w:numId w:val="16"/>
         </w:numPr>
         <w:spacing w:after="0" w:line="240" w:lineRule="auto"/>
-        <w:jc w:val="both"/>
         <w:textAlignment w:val="baseline"/>
         <w:rPr>
           <w:rFonts w:ascii="Times New Roman" w:eastAsia="Times New Roman" w:hAnsi="Times New Roman" w:cs="Times New Roman"/>
@@ -9208,7 +9149,6 @@
     <w:p>
       <w:pPr>
         <w:spacing w:after="0" w:line="240" w:lineRule="auto"/>
-        <w:jc w:val="both"/>
         <w:rPr>
           <w:rFonts w:ascii="Times New Roman" w:eastAsia="Times New Roman" w:hAnsi="Times New Roman" w:cs="Times New Roman"/>
           <w:sz w:val="24"/>
@@ -9220,7 +9160,6 @@
     <w:p>
       <w:pPr>
         <w:spacing w:after="0" w:line="240" w:lineRule="auto"/>
-        <w:jc w:val="both"/>
         <w:rPr>
           <w:rFonts w:ascii="Times New Roman" w:eastAsia="Times New Roman" w:hAnsi="Times New Roman" w:cs="Times New Roman"/>
           <w:sz w:val="24"/>
@@ -9389,7 +9328,7 @@
           <w:szCs w:val="24"/>
           <w:lang w:eastAsia="es-AR"/>
         </w:rPr>
-        <w:instrText>ADDIN CSL_CITATION {"citationItems":[{"id":"ITEM-1","itemData":{"DOI":"10.1145/3397536.3422267","abstract":"The impact of marine life on the oceans of our planet is undeniable and overfishing is a serious threat to marine ecosystems worldwide. Maritime domain awareness calls for continuous monitoring and tracking of fisheries using data from maritime intelligence sources to detect illegal fishing activities. Marine traffic data from vessel tracking services is a promising source for identifying, locating, and capturing vessel information. Given the volume of such data, manual processing is impossible, raising an immediate need for autonomous and smart systems to follow the footprints of vessels and detect their activity types in near real-time. To achieve this goal, we propose FishNET, a simple yet effective convolutional neural network (CNN) model for vessel trajectory classification. The model is trained using a set of invariant spatiotemporal feature sequences extracted from the behavioral characteristics of vessel movements. While existing approaches present point-based classification models, in this paper we not only discuss that a segment-based classification model has more realistic real-world applications but also show, by using expert-labelled data, that FishNET outperforms state-of-the-art fishing activity detection models. Our method does not require information about the fishing vessels type or type of fishing gear which is deployed. To show applications in taking action against illegal fishing, we apply the trained model on large real-world but unlabelled fishing vessel data from the U.S. and Denmark gathered over a period of four years. In this analysis, we show how FishNET can contribute to managing fisheries by learning more about spatiotemporal fishing effort distribution, and to law enforcement agencies by detecting unreported and underreported fishing effort of individual vessels.","author":[{"dropping-particle":"","family":"Arasteh","given":"Saeed","non-dropping-particle":"","parse-names":false,"suffix":""},{"dropping-particle":"","family":"Tayebi","given":"Mohammad A.","non-dropping-particle":"","parse-names":false,"suffix":""},{"dropping-particle":"","family":"Zohrevand","given":"Zahra","non-dropping-particle":"","parse-names":false,"suffix":""},{"dropping-particle":"","family":"Glässer","given":"Uwe","non-dropping-particle":"","parse-names":false,"suffix":""},{"dropping-particle":"","family":"Shahir","given":"Amir Yaghoubi","non-dropping-particle":"","parse-names":false,"suffix":""},{"dropping-particle":"","family":"Saeedi","given":"Parvaneh","non-dropping-particle":"","parse-names":false,"suffix":""},{"dropping-particle":"","family":"Wehn","given":"Hans","non-dropping-particle":"","parse-names":false,"suffix":""}],"container-title":"GIS: Proceedings of the ACM International Symposium on Advances in Geographic Information Systems","id":"ITEM-1","issued":{"date-parts":[["2020","11","3"]]},"page":"347-356","publisher":"Association for Computing Machinery","title":"Fishing Vessels Activity Detection from Longitudinal AIS Data","type":"article-journal"},"uris":["http://www.mendeley.com/documents/?uuid=faf35f3a-e3b1-3af9-9a94-0e5260198012"]}],"mendeley":{"formattedCitation":"(Arasteh et al., 2020)","plainTextFormattedCitation":"(Arasteh et al., 2020)","previouslyFormattedCitation":"(Arasteh et al. 2020)"},"properties":{"noteIndex":0},"schema":"https://github.com/citation-style-language/schema/raw/master/csl-citation.json"}</w:instrText>
+        <w:instrText>ADDIN CSL_CITATION {"citationItems":[{"id":"ITEM-1","itemData":{"DOI":"10.1145/3397536.3422267","abstract":"The impact of marine life on the oceans of our planet is undeniable and overfishing is a serious threat to marine ecosystems worldwide. Maritime domain awareness calls for continuous monitoring and tracking of fisheries using data from maritime intelligence sources to detect illegal fishing activities. Marine traffic data from vessel tracking services is a promising source for identifying, locating, and capturing vessel information. Given the volume of such data, manual processing is impossible, raising an immediate need for autonomous and smart systems to follow the footprints of vessels and detect their activity types in near real-time. To achieve this goal, we propose FishNET, a simple yet effective convolutional neural network (CNN) model for vessel trajectory classification. The model is trained using a set of invariant spatiotemporal feature sequences extracted from the behavioral characteristics of vessel movements. While existing approaches present point-based classification models, in this paper we not only discuss that a segment-based classification model has more realistic real-world applications but also show, by using expert-labelled data, that FishNET outperforms state-of-the-art fishing activity detection models. Our method does not require information about the fishing vessels type or type of fishing gear which is deployed. To show applications in taking action against illegal fishing, we apply the trained model on large real-world but unlabelled fishing vessel data from the U.S. and Denmark gathered over a period of four years. In this analysis, we show how FishNET can contribute to managing fisheries by learning more about spatiotemporal fishing effort distribution, and to law enforcement agencies by detecting unreported and underreported fishing effort of individual vessels.","author":[{"dropping-particle":"","family":"Arasteh","given":"Saeed","non-dropping-particle":"","parse-names":false,"suffix":""},{"dropping-particle":"","family":"Tayebi","given":"Mohammad A.","non-dropping-particle":"","parse-names":false,"suffix":""},{"dropping-particle":"","family":"Zohrevand","given":"Zahra","non-dropping-particle":"","parse-names":false,"suffix":""},{"dropping-particle":"","family":"Glässer","given":"Uwe","non-dropping-particle":"","parse-names":false,"suffix":""},{"dropping-particle":"","family":"Shahir","given":"Amir Yaghoubi","non-dropping-particle":"","parse-names":false,"suffix":""},{"dropping-particle":"","family":"Saeedi","given":"Parvaneh","non-dropping-particle":"","parse-names":false,"suffix":""},{"dropping-particle":"","family":"Wehn","given":"Hans","non-dropping-particle":"","parse-names":false,"suffix":""}],"container-title":"GIS: Proceedings of the ACM International Symposium on Advances in Geographic Information Systems","id":"ITEM-1","issued":{"date-parts":[["2020","11","3"]]},"page":"347-356","publisher":"Association for Computing Machinery","title":"Fishing Vessels Activity Detection from Longitudinal AIS Data","type":"article-journal"},"uris":["http://www.mendeley.com/documents/?uuid=faf35f3a-e3b1-3af9-9a94-0e5260198012"]}],"mendeley":{"formattedCitation":"(Arasteh et al., 2020)","plainTextFormattedCitation":"(Arasteh et al., 2020)","previouslyFormattedCitation":"(Arasteh et al., 2020)"},"properties":{"noteIndex":0},"schema":"https://github.com/citation-style-language/schema/raw/master/csl-citation.json"}</w:instrText>
       </w:r>
       <w:r>
         <w:rPr>
@@ -9531,7 +9470,6 @@
     <w:p>
       <w:pPr>
         <w:spacing w:before="200" w:after="0" w:line="240" w:lineRule="auto"/>
-        <w:jc w:val="both"/>
         <w:rPr>
           <w:rFonts w:ascii="Times New Roman" w:eastAsia="Times New Roman" w:hAnsi="Times New Roman" w:cs="Times New Roman"/>
           <w:sz w:val="24"/>
@@ -9627,7 +9565,7 @@
           <w:szCs w:val="24"/>
           <w:lang w:eastAsia="es-AR"/>
         </w:rPr>
-        <w:instrText>ADDIN CSL_CITATION {"citationItems":[{"id":"ITEM-1","itemData":{"DOI":"10.1126/science.aao5646","ISSN":"10959203","PMID":"29472481","abstract":"Although fishing is one of the most widespread activities by which humans harvest natural resources, its global footprint is poorly understood and has never been directly quantified.We processed 22 billion automatic identification system messages and tracked &gt;70,000 industrial fishing vessels from 2012 to 2016, creating a global dynamic footprint of fishing effort with spatial and temporal resolution two to three orders of magnitude higher than for previous data sets.Our data show that industrial fishing occurs in &gt;55% of ocean area and has a spatial extent more than four times that of agriculture. We find that global patterns of fishing have surprisingly low sensitivity to short-term economic and environmental variation and a strong response to cultural and political events such as holidays and closures.","author":[{"dropping-particle":"","family":"Kroodsma","given":"David A.","non-dropping-particle":"","parse-names":false,"suffix":""},{"dropping-particle":"","family":"Mayorga","given":"Juan","non-dropping-particle":"","parse-names":false,"suffix":""},{"dropping-particle":"","family":"Hochberg","given":"Timothy","non-dropping-particle":"","parse-names":false,"suffix":""},{"dropping-particle":"","family":"Miller","given":"Nathan A.","non-dropping-particle":"","parse-names":false,"suffix":""},{"dropping-particle":"","family":"Boerder","given":"Kristina","non-dropping-particle":"","parse-names":false,"suffix":""},{"dropping-particle":"","family":"Ferretti","given":"Francesco","non-dropping-particle":"","parse-names":false,"suffix":""},{"dropping-particle":"","family":"Wilson","given":"Alex","non-dropping-particle":"","parse-names":false,"suffix":""},{"dropping-particle":"","family":"Bergman","given":"Bjorn","non-dropping-particle":"","parse-names":false,"suffix":""},{"dropping-particle":"","family":"White","given":"Timothy D.","non-dropping-particle":"","parse-names":false,"suffix":""},{"dropping-particle":"","family":"Block","given":"Barbara A.","non-dropping-particle":"","parse-names":false,"suffix":""},{"dropping-particle":"","family":"Woods","given":"Paul","non-dropping-particle":"","parse-names":false,"suffix":""},{"dropping-particle":"","family":"Sullivan","given":"Brian","non-dropping-particle":"","parse-names":false,"suffix":""},{"dropping-particle":"","family":"Costello","given":"Christopher","non-dropping-particle":"","parse-names":false,"suffix":""},{"dropping-particle":"","family":"Worm","given":"Boris","non-dropping-particle":"","parse-names":false,"suffix":""}],"container-title":"Science","id":"ITEM-1","issue":"6378","issued":{"date-parts":[["2018"]]},"page":"904-908","title":"Tracking the global footprint of fisheries","type":"article-journal","volume":"359"},"uris":["http://www.mendeley.com/documents/?uuid=b438d80b-7e94-4669-9165-ee9bdd4f60e1"]}],"mendeley":{"formattedCitation":"(Kroodsma et al., 2018)","plainTextFormattedCitation":"(Kroodsma et al., 2018)","previouslyFormattedCitation":"(Kroodsma et al. 2018)"},"properties":{"noteIndex":0},"schema":"https://github.com/citation-style-language/schema/raw/master/csl-citation.json"}</w:instrText>
+        <w:instrText>ADDIN CSL_CITATION {"citationItems":[{"id":"ITEM-1","itemData":{"DOI":"10.1126/science.aao5646","ISSN":"10959203","PMID":"29472481","abstract":"Although fishing is one of the most widespread activities by which humans harvest natural resources, its global footprint is poorly understood and has never been directly quantified.We processed 22 billion automatic identification system messages and tracked &gt;70,000 industrial fishing vessels from 2012 to 2016, creating a global dynamic footprint of fishing effort with spatial and temporal resolution two to three orders of magnitude higher than for previous data sets.Our data show that industrial fishing occurs in &gt;55% of ocean area and has a spatial extent more than four times that of agriculture. We find that global patterns of fishing have surprisingly low sensitivity to short-term economic and environmental variation and a strong response to cultural and political events such as holidays and closures.","author":[{"dropping-particle":"","family":"Kroodsma","given":"David A.","non-dropping-particle":"","parse-names":false,"suffix":""},{"dropping-particle":"","family":"Mayorga","given":"Juan","non-dropping-particle":"","parse-names":false,"suffix":""},{"dropping-particle":"","family":"Hochberg","given":"Timothy","non-dropping-particle":"","parse-names":false,"suffix":""},{"dropping-particle":"","family":"Miller","given":"Nathan A.","non-dropping-particle":"","parse-names":false,"suffix":""},{"dropping-particle":"","family":"Boerder","given":"Kristina","non-dropping-particle":"","parse-names":false,"suffix":""},{"dropping-particle":"","family":"Ferretti","given":"Francesco","non-dropping-particle":"","parse-names":false,"suffix":""},{"dropping-particle":"","family":"Wilson","given":"Alex","non-dropping-particle":"","parse-names":false,"suffix":""},{"dropping-particle":"","family":"Bergman","given":"Bjorn","non-dropping-particle":"","parse-names":false,"suffix":""},{"dropping-particle":"","family":"White","given":"Timothy D.","non-dropping-particle":"","parse-names":false,"suffix":""},{"dropping-particle":"","family":"Block","given":"Barbara A.","non-dropping-particle":"","parse-names":false,"suffix":""},{"dropping-particle":"","family":"Woods","given":"Paul","non-dropping-particle":"","parse-names":false,"suffix":""},{"dropping-particle":"","family":"Sullivan","given":"Brian","non-dropping-particle":"","parse-names":false,"suffix":""},{"dropping-particle":"","family":"Costello","given":"Christopher","non-dropping-particle":"","parse-names":false,"suffix":""},{"dropping-particle":"","family":"Worm","given":"Boris","non-dropping-particle":"","parse-names":false,"suffix":""}],"container-title":"Science","id":"ITEM-1","issue":"6378","issued":{"date-parts":[["2018"]]},"page":"904-908","title":"Tracking the global footprint of fisheries","type":"article-journal","volume":"359"},"uris":["http://www.mendeley.com/documents/?uuid=b438d80b-7e94-4669-9165-ee9bdd4f60e1"]}],"mendeley":{"formattedCitation":"(Kroodsma et al., 2018)","plainTextFormattedCitation":"(Kroodsma et al., 2018)","previouslyFormattedCitation":"(Kroodsma et al., 2018)"},"properties":{"noteIndex":0},"schema":"https://github.com/citation-style-language/schema/raw/master/csl-citation.json"}</w:instrText>
       </w:r>
       <w:r>
         <w:rPr>
@@ -9719,7 +9657,7 @@
           <w:lang w:eastAsia="es-AR"/>
         </w:rPr>
       </w:pPr>
-      <w:bookmarkStart w:id="5" w:name="_Toc77962029"/>
+      <w:bookmarkStart w:id="4" w:name="_Toc77962029"/>
       <w:r>
         <w:rPr>
           <w:rFonts w:eastAsia="Times New Roman"/>
@@ -9742,12 +9680,11 @@
         </w:rPr>
         <w:t>nces del trabajo y limitaciones.</w:t>
       </w:r>
-      <w:bookmarkEnd w:id="5"/>
+      <w:bookmarkEnd w:id="4"/>
     </w:p>
     <w:p>
       <w:pPr>
         <w:spacing w:before="240" w:after="240" w:line="240" w:lineRule="auto"/>
-        <w:jc w:val="both"/>
         <w:rPr>
           <w:rFonts w:ascii="Times New Roman" w:eastAsia="Times New Roman" w:hAnsi="Times New Roman" w:cs="Times New Roman"/>
           <w:color w:val="111111"/>
@@ -9952,7 +9889,6 @@
     <w:p>
       <w:pPr>
         <w:spacing w:before="240" w:after="240" w:line="240" w:lineRule="auto"/>
-        <w:jc w:val="both"/>
         <w:rPr>
           <w:rFonts w:ascii="Times New Roman" w:eastAsia="Times New Roman" w:hAnsi="Times New Roman" w:cs="Times New Roman"/>
           <w:color w:val="111111"/>
@@ -10140,7 +10076,7 @@
           <w:lang w:eastAsia="es-AR"/>
         </w:rPr>
       </w:pPr>
-      <w:bookmarkStart w:id="6" w:name="_Toc77962030"/>
+      <w:bookmarkStart w:id="5" w:name="_Toc77962030"/>
       <w:r>
         <w:rPr>
           <w:rFonts w:eastAsia="Times New Roman"/>
@@ -10149,7 +10085,7 @@
         <w:lastRenderedPageBreak/>
         <w:t>6. Hipótesis.</w:t>
       </w:r>
-      <w:bookmarkEnd w:id="6"/>
+      <w:bookmarkEnd w:id="5"/>
       <w:r>
         <w:rPr>
           <w:rFonts w:eastAsia="Times New Roman"/>
@@ -10161,7 +10097,6 @@
     <w:p>
       <w:pPr>
         <w:spacing w:after="0" w:line="240" w:lineRule="auto"/>
-        <w:jc w:val="both"/>
         <w:rPr>
           <w:rFonts w:ascii="Times New Roman" w:eastAsia="Times New Roman" w:hAnsi="Times New Roman" w:cs="Times New Roman"/>
           <w:color w:val="000000"/>
@@ -10184,7 +10119,6 @@
     <w:p>
       <w:pPr>
         <w:spacing w:after="0" w:line="240" w:lineRule="auto"/>
-        <w:jc w:val="both"/>
         <w:rPr>
           <w:rFonts w:ascii="Times New Roman" w:eastAsia="Times New Roman" w:hAnsi="Times New Roman" w:cs="Times New Roman"/>
           <w:bCs/>
@@ -10230,7 +10164,6 @@
     <w:p>
       <w:pPr>
         <w:spacing w:after="0" w:line="240" w:lineRule="auto"/>
-        <w:jc w:val="both"/>
         <w:rPr>
           <w:rFonts w:ascii="Times New Roman" w:eastAsia="Times New Roman" w:hAnsi="Times New Roman" w:cs="Times New Roman"/>
           <w:b/>
@@ -10250,7 +10183,6 @@
         </w:numPr>
         <w:spacing w:after="0" w:line="240" w:lineRule="auto"/>
         <w:ind w:left="1440"/>
-        <w:jc w:val="both"/>
         <w:textAlignment w:val="baseline"/>
         <w:rPr>
           <w:rFonts w:ascii="Times New Roman" w:eastAsia="Times New Roman" w:hAnsi="Times New Roman" w:cs="Times New Roman"/>
@@ -10279,7 +10211,6 @@
         </w:numPr>
         <w:spacing w:after="0" w:line="240" w:lineRule="auto"/>
         <w:ind w:left="2160"/>
-        <w:jc w:val="both"/>
         <w:textAlignment w:val="baseline"/>
         <w:rPr>
           <w:rFonts w:ascii="Times New Roman" w:eastAsia="Times New Roman" w:hAnsi="Times New Roman" w:cs="Times New Roman"/>
@@ -10308,7 +10239,6 @@
         </w:numPr>
         <w:spacing w:after="0" w:line="240" w:lineRule="auto"/>
         <w:ind w:left="2160"/>
-        <w:jc w:val="both"/>
         <w:textAlignment w:val="baseline"/>
         <w:rPr>
           <w:rFonts w:ascii="Times New Roman" w:eastAsia="Times New Roman" w:hAnsi="Times New Roman" w:cs="Times New Roman"/>
@@ -10337,7 +10267,6 @@
         </w:numPr>
         <w:spacing w:after="0" w:line="240" w:lineRule="auto"/>
         <w:ind w:left="1440"/>
-        <w:jc w:val="both"/>
         <w:textAlignment w:val="baseline"/>
         <w:rPr>
           <w:rFonts w:ascii="Times New Roman" w:eastAsia="Times New Roman" w:hAnsi="Times New Roman" w:cs="Times New Roman"/>
@@ -10366,7 +10295,6 @@
         </w:numPr>
         <w:spacing w:after="0" w:line="240" w:lineRule="auto"/>
         <w:ind w:left="2160"/>
-        <w:jc w:val="both"/>
         <w:textAlignment w:val="baseline"/>
         <w:rPr>
           <w:rFonts w:ascii="Times New Roman" w:eastAsia="Times New Roman" w:hAnsi="Times New Roman" w:cs="Times New Roman"/>
@@ -10395,7 +10323,6 @@
         </w:numPr>
         <w:spacing w:after="0" w:line="240" w:lineRule="auto"/>
         <w:ind w:left="2160"/>
-        <w:jc w:val="both"/>
         <w:textAlignment w:val="baseline"/>
         <w:rPr>
           <w:rFonts w:ascii="Times New Roman" w:eastAsia="Times New Roman" w:hAnsi="Times New Roman" w:cs="Times New Roman"/>
@@ -10444,7 +10371,6 @@
         </w:numPr>
         <w:spacing w:after="0" w:line="240" w:lineRule="auto"/>
         <w:ind w:left="1440"/>
-        <w:jc w:val="both"/>
         <w:textAlignment w:val="baseline"/>
         <w:rPr>
           <w:rFonts w:ascii="Times New Roman" w:eastAsia="Times New Roman" w:hAnsi="Times New Roman" w:cs="Times New Roman"/>
@@ -10473,7 +10399,6 @@
         </w:numPr>
         <w:spacing w:after="0" w:line="240" w:lineRule="auto"/>
         <w:ind w:left="2160"/>
-        <w:jc w:val="both"/>
         <w:textAlignment w:val="baseline"/>
         <w:rPr>
           <w:rFonts w:ascii="Times New Roman" w:eastAsia="Times New Roman" w:hAnsi="Times New Roman" w:cs="Times New Roman"/>
@@ -10502,7 +10427,6 @@
         </w:numPr>
         <w:spacing w:after="0" w:line="240" w:lineRule="auto"/>
         <w:ind w:left="2160"/>
-        <w:jc w:val="both"/>
         <w:textAlignment w:val="baseline"/>
         <w:rPr>
           <w:rFonts w:ascii="Times New Roman" w:eastAsia="Times New Roman" w:hAnsi="Times New Roman" w:cs="Times New Roman"/>
@@ -10531,7 +10455,6 @@
         </w:numPr>
         <w:spacing w:after="0" w:line="240" w:lineRule="auto"/>
         <w:ind w:left="1440"/>
-        <w:jc w:val="both"/>
         <w:textAlignment w:val="baseline"/>
         <w:rPr>
           <w:rFonts w:ascii="Times New Roman" w:eastAsia="Times New Roman" w:hAnsi="Times New Roman" w:cs="Times New Roman"/>
@@ -10560,7 +10483,6 @@
         </w:numPr>
         <w:spacing w:after="0" w:line="240" w:lineRule="auto"/>
         <w:ind w:left="2160"/>
-        <w:jc w:val="both"/>
         <w:textAlignment w:val="baseline"/>
         <w:rPr>
           <w:rFonts w:ascii="Times New Roman" w:eastAsia="Times New Roman" w:hAnsi="Times New Roman" w:cs="Times New Roman"/>
@@ -10589,7 +10511,6 @@
         </w:numPr>
         <w:spacing w:after="0" w:line="240" w:lineRule="auto"/>
         <w:ind w:left="2160"/>
-        <w:jc w:val="both"/>
         <w:textAlignment w:val="baseline"/>
         <w:rPr>
           <w:rFonts w:ascii="Times New Roman" w:eastAsia="Times New Roman" w:hAnsi="Times New Roman" w:cs="Times New Roman"/>
@@ -10618,7 +10539,6 @@
         </w:numPr>
         <w:spacing w:after="0" w:line="240" w:lineRule="auto"/>
         <w:ind w:left="1440"/>
-        <w:jc w:val="both"/>
         <w:textAlignment w:val="baseline"/>
         <w:rPr>
           <w:rFonts w:ascii="Times New Roman" w:eastAsia="Times New Roman" w:hAnsi="Times New Roman" w:cs="Times New Roman"/>
@@ -10647,7 +10567,6 @@
         </w:numPr>
         <w:spacing w:after="0" w:line="240" w:lineRule="auto"/>
         <w:ind w:left="2160"/>
-        <w:jc w:val="both"/>
         <w:textAlignment w:val="baseline"/>
         <w:rPr>
           <w:rFonts w:ascii="Times New Roman" w:eastAsia="Times New Roman" w:hAnsi="Times New Roman" w:cs="Times New Roman"/>
@@ -10676,7 +10595,6 @@
         </w:numPr>
         <w:spacing w:after="0" w:line="240" w:lineRule="auto"/>
         <w:ind w:left="2160"/>
-        <w:jc w:val="both"/>
         <w:textAlignment w:val="baseline"/>
         <w:rPr>
           <w:rFonts w:ascii="Times New Roman" w:eastAsia="Times New Roman" w:hAnsi="Times New Roman" w:cs="Times New Roman"/>
@@ -10700,7 +10618,6 @@
     <w:p>
       <w:pPr>
         <w:spacing w:after="0" w:line="240" w:lineRule="auto"/>
-        <w:jc w:val="both"/>
         <w:rPr>
           <w:rFonts w:ascii="Times New Roman" w:eastAsia="Times New Roman" w:hAnsi="Times New Roman" w:cs="Times New Roman"/>
           <w:sz w:val="24"/>
@@ -10712,7 +10629,6 @@
     <w:p>
       <w:pPr>
         <w:spacing w:after="0" w:line="240" w:lineRule="auto"/>
-        <w:jc w:val="both"/>
         <w:rPr>
           <w:rFonts w:ascii="Times New Roman" w:eastAsia="Times New Roman" w:hAnsi="Times New Roman" w:cs="Times New Roman"/>
           <w:sz w:val="24"/>
@@ -10746,7 +10662,6 @@
     <w:p>
       <w:pPr>
         <w:spacing w:after="0" w:line="240" w:lineRule="auto"/>
-        <w:jc w:val="both"/>
         <w:rPr>
           <w:rFonts w:ascii="Times New Roman" w:eastAsia="Times New Roman" w:hAnsi="Times New Roman" w:cs="Times New Roman"/>
           <w:sz w:val="24"/>
@@ -10758,7 +10673,6 @@
     <w:p>
       <w:pPr>
         <w:spacing w:after="0" w:line="240" w:lineRule="auto"/>
-        <w:jc w:val="both"/>
         <w:rPr>
           <w:rFonts w:ascii="Times New Roman" w:eastAsia="Times New Roman" w:hAnsi="Times New Roman" w:cs="Times New Roman"/>
           <w:sz w:val="24"/>
@@ -10792,7 +10706,6 @@
     <w:p>
       <w:pPr>
         <w:spacing w:after="0" w:line="240" w:lineRule="auto"/>
-        <w:jc w:val="both"/>
         <w:rPr>
           <w:rFonts w:ascii="Times New Roman" w:eastAsia="Times New Roman" w:hAnsi="Times New Roman" w:cs="Times New Roman"/>
           <w:sz w:val="24"/>
@@ -10804,7 +10717,6 @@
     <w:p>
       <w:pPr>
         <w:spacing w:after="0" w:line="240" w:lineRule="auto"/>
-        <w:jc w:val="both"/>
         <w:rPr>
           <w:rFonts w:ascii="Times New Roman" w:eastAsia="Times New Roman" w:hAnsi="Times New Roman" w:cs="Times New Roman"/>
           <w:sz w:val="24"/>
@@ -10885,7 +10797,7 @@
           <w:lang w:eastAsia="es-AR"/>
         </w:rPr>
       </w:pPr>
-      <w:bookmarkStart w:id="7" w:name="_Toc77962031"/>
+      <w:bookmarkStart w:id="6" w:name="_Toc77962031"/>
       <w:r>
         <w:rPr>
           <w:rStyle w:val="Heading1Char"/>
@@ -10899,7 +10811,7 @@
         </w:rPr>
         <w:t>Objetivos.</w:t>
       </w:r>
-      <w:bookmarkEnd w:id="7"/>
+      <w:bookmarkEnd w:id="6"/>
       <w:r>
         <w:rPr>
           <w:rFonts w:ascii="Times New Roman" w:eastAsia="Times New Roman" w:hAnsi="Times New Roman" w:cs="Times New Roman"/>
@@ -10942,7 +10854,6 @@
     <w:p>
       <w:pPr>
         <w:spacing w:before="240" w:after="240" w:line="240" w:lineRule="auto"/>
-        <w:jc w:val="both"/>
         <w:rPr>
           <w:rFonts w:ascii="Times New Roman" w:eastAsia="Times New Roman" w:hAnsi="Times New Roman" w:cs="Times New Roman"/>
           <w:color w:val="000000"/>
@@ -11169,7 +11080,7 @@
           <w:szCs w:val="24"/>
           <w:lang w:eastAsia="es-AR"/>
         </w:rPr>
-        <w:instrText>ADDIN CSL_CITATION {"citationItems":[{"id":"ITEM-1","itemData":{"DOI":"10.1126/science.aao5646","ISSN":"10959203","PMID":"29472481","abstract":"Although fishing is one of the most widespread activities by which humans harvest natural resources, its global footprint is poorly understood and has never been directly quantified.We processed 22 billion automatic identification system messages and tracked &gt;70,000 industrial fishing vessels from 2012 to 2016, creating a global dynamic footprint of fishing effort with spatial and temporal resolution two to three orders of magnitude higher than for previous data sets.Our data show that industrial fishing occurs in &gt;55% of ocean area and has a spatial extent more than four times that of agriculture. We find that global patterns of fishing have surprisingly low sensitivity to short-term economic and environmental variation and a strong response to cultural and political events such as holidays and closures.","author":[{"dropping-particle":"","family":"Kroodsma","given":"David A.","non-dropping-particle":"","parse-names":false,"suffix":""},{"dropping-particle":"","family":"Mayorga","given":"Juan","non-dropping-particle":"","parse-names":false,"suffix":""},{"dropping-particle":"","family":"Hochberg","given":"Timothy","non-dropping-particle":"","parse-names":false,"suffix":""},{"dropping-particle":"","family":"Miller","given":"Nathan A.","non-dropping-particle":"","parse-names":false,"suffix":""},{"dropping-particle":"","family":"Boerder","given":"Kristina","non-dropping-particle":"","parse-names":false,"suffix":""},{"dropping-particle":"","family":"Ferretti","given":"Francesco","non-dropping-particle":"","parse-names":false,"suffix":""},{"dropping-particle":"","family":"Wilson","given":"Alex","non-dropping-particle":"","parse-names":false,"suffix":""},{"dropping-particle":"","family":"Bergman","given":"Bjorn","non-dropping-particle":"","parse-names":false,"suffix":""},{"dropping-particle":"","family":"White","given":"Timothy D.","non-dropping-particle":"","parse-names":false,"suffix":""},{"dropping-particle":"","family":"Block","given":"Barbara A.","non-dropping-particle":"","parse-names":false,"suffix":""},{"dropping-particle":"","family":"Woods","given":"Paul","non-dropping-particle":"","parse-names":false,"suffix":""},{"dropping-particle":"","family":"Sullivan","given":"Brian","non-dropping-particle":"","parse-names":false,"suffix":""},{"dropping-particle":"","family":"Costello","given":"Christopher","non-dropping-particle":"","parse-names":false,"suffix":""},{"dropping-particle":"","family":"Worm","given":"Boris","non-dropping-particle":"","parse-names":false,"suffix":""}],"container-title":"Science","id":"ITEM-1","issue":"6378","issued":{"date-parts":[["2018"]]},"page":"904-908","title":"Tracking the global footprint of fisheries","type":"article-journal","volume":"359"},"uris":["http://www.mendeley.com/documents/?uuid=b438d80b-7e94-4669-9165-ee9bdd4f60e1"]}],"mendeley":{"formattedCitation":"(Kroodsma et al., 2018)","plainTextFormattedCitation":"(Kroodsma et al., 2018)","previouslyFormattedCitation":"(Kroodsma et al. 2018)"},"properties":{"noteIndex":0},"schema":"https://github.com/citation-style-language/schema/raw/master/csl-citation.json"}</w:instrText>
+        <w:instrText>ADDIN CSL_CITATION {"citationItems":[{"id":"ITEM-1","itemData":{"DOI":"10.1126/science.aao5646","ISSN":"10959203","PMID":"29472481","abstract":"Although fishing is one of the most widespread activities by which humans harvest natural resources, its global footprint is poorly understood and has never been directly quantified.We processed 22 billion automatic identification system messages and tracked &gt;70,000 industrial fishing vessels from 2012 to 2016, creating a global dynamic footprint of fishing effort with spatial and temporal resolution two to three orders of magnitude higher than for previous data sets.Our data show that industrial fishing occurs in &gt;55% of ocean area and has a spatial extent more than four times that of agriculture. We find that global patterns of fishing have surprisingly low sensitivity to short-term economic and environmental variation and a strong response to cultural and political events such as holidays and closures.","author":[{"dropping-particle":"","family":"Kroodsma","given":"David A.","non-dropping-particle":"","parse-names":false,"suffix":""},{"dropping-particle":"","family":"Mayorga","given":"Juan","non-dropping-particle":"","parse-names":false,"suffix":""},{"dropping-particle":"","family":"Hochberg","given":"Timothy","non-dropping-particle":"","parse-names":false,"suffix":""},{"dropping-particle":"","family":"Miller","given":"Nathan A.","non-dropping-particle":"","parse-names":false,"suffix":""},{"dropping-particle":"","family":"Boerder","given":"Kristina","non-dropping-particle":"","parse-names":false,"suffix":""},{"dropping-particle":"","family":"Ferretti","given":"Francesco","non-dropping-particle":"","parse-names":false,"suffix":""},{"dropping-particle":"","family":"Wilson","given":"Alex","non-dropping-particle":"","parse-names":false,"suffix":""},{"dropping-particle":"","family":"Bergman","given":"Bjorn","non-dropping-particle":"","parse-names":false,"suffix":""},{"dropping-particle":"","family":"White","given":"Timothy D.","non-dropping-particle":"","parse-names":false,"suffix":""},{"dropping-particle":"","family":"Block","given":"Barbara A.","non-dropping-particle":"","parse-names":false,"suffix":""},{"dropping-particle":"","family":"Woods","given":"Paul","non-dropping-particle":"","parse-names":false,"suffix":""},{"dropping-particle":"","family":"Sullivan","given":"Brian","non-dropping-particle":"","parse-names":false,"suffix":""},{"dropping-particle":"","family":"Costello","given":"Christopher","non-dropping-particle":"","parse-names":false,"suffix":""},{"dropping-particle":"","family":"Worm","given":"Boris","non-dropping-particle":"","parse-names":false,"suffix":""}],"container-title":"Science","id":"ITEM-1","issue":"6378","issued":{"date-parts":[["2018"]]},"page":"904-908","title":"Tracking the global footprint of fisheries","type":"article-journal","volume":"359"},"uris":["http://www.mendeley.com/documents/?uuid=b438d80b-7e94-4669-9165-ee9bdd4f60e1"]}],"mendeley":{"formattedCitation":"(Kroodsma et al., 2018)","plainTextFormattedCitation":"(Kroodsma et al., 2018)","previouslyFormattedCitation":"(Kroodsma et al., 2018)"},"properties":{"noteIndex":0},"schema":"https://github.com/citation-style-language/schema/raw/master/csl-citation.json"}</w:instrText>
       </w:r>
       <w:r>
         <w:rPr>
@@ -11253,7 +11164,6 @@
           <w:numId w:val="17"/>
         </w:numPr>
         <w:spacing w:after="0" w:line="240" w:lineRule="auto"/>
-        <w:jc w:val="both"/>
         <w:textAlignment w:val="baseline"/>
         <w:rPr>
           <w:rFonts w:ascii="Times New Roman" w:eastAsia="Times New Roman" w:hAnsi="Times New Roman" w:cs="Times New Roman"/>
@@ -11304,7 +11214,6 @@
           <w:numId w:val="17"/>
         </w:numPr>
         <w:spacing w:after="0" w:line="240" w:lineRule="auto"/>
-        <w:jc w:val="both"/>
         <w:textAlignment w:val="baseline"/>
         <w:rPr>
           <w:rFonts w:ascii="Times New Roman" w:eastAsia="Times New Roman" w:hAnsi="Times New Roman" w:cs="Times New Roman"/>
@@ -11354,7 +11263,6 @@
           <w:numId w:val="17"/>
         </w:numPr>
         <w:spacing w:after="0" w:line="240" w:lineRule="auto"/>
-        <w:jc w:val="both"/>
         <w:textAlignment w:val="baseline"/>
         <w:rPr>
           <w:rFonts w:ascii="Times New Roman" w:eastAsia="Times New Roman" w:hAnsi="Times New Roman" w:cs="Times New Roman"/>
@@ -11490,7 +11398,6 @@
           <w:numId w:val="17"/>
         </w:numPr>
         <w:spacing w:after="0" w:line="240" w:lineRule="auto"/>
-        <w:jc w:val="both"/>
         <w:textAlignment w:val="baseline"/>
         <w:rPr>
           <w:rFonts w:ascii="Times New Roman" w:eastAsia="Times New Roman" w:hAnsi="Times New Roman" w:cs="Times New Roman"/>
@@ -11608,7 +11515,6 @@
           <w:numId w:val="17"/>
         </w:numPr>
         <w:spacing w:after="0" w:line="240" w:lineRule="auto"/>
-        <w:jc w:val="both"/>
         <w:textAlignment w:val="baseline"/>
         <w:rPr>
           <w:rFonts w:ascii="Times New Roman" w:eastAsia="Times New Roman" w:hAnsi="Times New Roman" w:cs="Times New Roman"/>
@@ -11690,7 +11596,6 @@
           <w:numId w:val="17"/>
         </w:numPr>
         <w:spacing w:after="0" w:line="240" w:lineRule="auto"/>
-        <w:jc w:val="both"/>
         <w:textAlignment w:val="baseline"/>
         <w:rPr>
           <w:rFonts w:ascii="Times New Roman" w:eastAsia="Times New Roman" w:hAnsi="Times New Roman" w:cs="Times New Roman"/>
@@ -11728,7 +11633,7 @@
           <w:szCs w:val="24"/>
           <w:lang w:eastAsia="es-AR"/>
         </w:rPr>
-        <w:instrText>ADDIN CSL_CITATION {"citationItems":[{"id":"ITEM-1","itemData":{"DOI":"10.1126/science.aao5646","ISSN":"10959203","PMID":"29472481","abstract":"Although fishing is one of the most widespread activities by which humans harvest natural resources, its global footprint is poorly understood and has never been directly quantified.We processed 22 billion automatic identification system messages and tracked &gt;70,000 industrial fishing vessels from 2012 to 2016, creating a global dynamic footprint of fishing effort with spatial and temporal resolution two to three orders of magnitude higher than for previous data sets.Our data show that industrial fishing occurs in &gt;55% of ocean area and has a spatial extent more than four times that of agriculture. We find that global patterns of fishing have surprisingly low sensitivity to short-term economic and environmental variation and a strong response to cultural and political events such as holidays and closures.","author":[{"dropping-particle":"","family":"Kroodsma","given":"David A.","non-dropping-particle":"","parse-names":false,"suffix":""},{"dropping-particle":"","family":"Mayorga","given":"Juan","non-dropping-particle":"","parse-names":false,"suffix":""},{"dropping-particle":"","family":"Hochberg","given":"Timothy","non-dropping-particle":"","parse-names":false,"suffix":""},{"dropping-particle":"","family":"Miller","given":"Nathan A.","non-dropping-particle":"","parse-names":false,"suffix":""},{"dropping-particle":"","family":"Boerder","given":"Kristina","non-dropping-particle":"","parse-names":false,"suffix":""},{"dropping-particle":"","family":"Ferretti","given":"Francesco","non-dropping-particle":"","parse-names":false,"suffix":""},{"dropping-particle":"","family":"Wilson","given":"Alex","non-dropping-particle":"","parse-names":false,"suffix":""},{"dropping-particle":"","family":"Bergman","given":"Bjorn","non-dropping-particle":"","parse-names":false,"suffix":""},{"dropping-particle":"","family":"White","given":"Timothy D.","non-dropping-particle":"","parse-names":false,"suffix":""},{"dropping-particle":"","family":"Block","given":"Barbara A.","non-dropping-particle":"","parse-names":false,"suffix":""},{"dropping-particle":"","family":"Woods","given":"Paul","non-dropping-particle":"","parse-names":false,"suffix":""},{"dropping-particle":"","family":"Sullivan","given":"Brian","non-dropping-particle":"","parse-names":false,"suffix":""},{"dropping-particle":"","family":"Costello","given":"Christopher","non-dropping-particle":"","parse-names":false,"suffix":""},{"dropping-particle":"","family":"Worm","given":"Boris","non-dropping-particle":"","parse-names":false,"suffix":""}],"container-title":"Science","id":"ITEM-1","issue":"6378","issued":{"date-parts":[["2018"]]},"page":"904-908","title":"Tracking the global footprint of fisheries","type":"article-journal","volume":"359"},"uris":["http://www.mendeley.com/documents/?uuid=b438d80b-7e94-4669-9165-ee9bdd4f60e1"]}],"mendeley":{"formattedCitation":"(Kroodsma et al., 2018)","plainTextFormattedCitation":"(Kroodsma et al., 2018)","previouslyFormattedCitation":"(Kroodsma et al. 2018)"},"properties":{"noteIndex":0},"schema":"https://github.com/citation-style-language/schema/raw/master/csl-citation.json"}</w:instrText>
+        <w:instrText>ADDIN CSL_CITATION {"citationItems":[{"id":"ITEM-1","itemData":{"DOI":"10.1126/science.aao5646","ISSN":"10959203","PMID":"29472481","abstract":"Although fishing is one of the most widespread activities by which humans harvest natural resources, its global footprint is poorly understood and has never been directly quantified.We processed 22 billion automatic identification system messages and tracked &gt;70,000 industrial fishing vessels from 2012 to 2016, creating a global dynamic footprint of fishing effort with spatial and temporal resolution two to three orders of magnitude higher than for previous data sets.Our data show that industrial fishing occurs in &gt;55% of ocean area and has a spatial extent more than four times that of agriculture. We find that global patterns of fishing have surprisingly low sensitivity to short-term economic and environmental variation and a strong response to cultural and political events such as holidays and closures.","author":[{"dropping-particle":"","family":"Kroodsma","given":"David A.","non-dropping-particle":"","parse-names":false,"suffix":""},{"dropping-particle":"","family":"Mayorga","given":"Juan","non-dropping-particle":"","parse-names":false,"suffix":""},{"dropping-particle":"","family":"Hochberg","given":"Timothy","non-dropping-particle":"","parse-names":false,"suffix":""},{"dropping-particle":"","family":"Miller","given":"Nathan A.","non-dropping-particle":"","parse-names":false,"suffix":""},{"dropping-particle":"","family":"Boerder","given":"Kristina","non-dropping-particle":"","parse-names":false,"suffix":""},{"dropping-particle":"","family":"Ferretti","given":"Francesco","non-dropping-particle":"","parse-names":false,"suffix":""},{"dropping-particle":"","family":"Wilson","given":"Alex","non-dropping-particle":"","parse-names":false,"suffix":""},{"dropping-particle":"","family":"Bergman","given":"Bjorn","non-dropping-particle":"","parse-names":false,"suffix":""},{"dropping-particle":"","family":"White","given":"Timothy D.","non-dropping-particle":"","parse-names":false,"suffix":""},{"dropping-particle":"","family":"Block","given":"Barbara A.","non-dropping-particle":"","parse-names":false,"suffix":""},{"dropping-particle":"","family":"Woods","given":"Paul","non-dropping-particle":"","parse-names":false,"suffix":""},{"dropping-particle":"","family":"Sullivan","given":"Brian","non-dropping-particle":"","parse-names":false,"suffix":""},{"dropping-particle":"","family":"Costello","given":"Christopher","non-dropping-particle":"","parse-names":false,"suffix":""},{"dropping-particle":"","family":"Worm","given":"Boris","non-dropping-particle":"","parse-names":false,"suffix":""}],"container-title":"Science","id":"ITEM-1","issue":"6378","issued":{"date-parts":[["2018"]]},"page":"904-908","title":"Tracking the global footprint of fisheries","type":"article-journal","volume":"359"},"uris":["http://www.mendeley.com/documents/?uuid=b438d80b-7e94-4669-9165-ee9bdd4f60e1"]}],"mendeley":{"formattedCitation":"(Kroodsma et al., 2018)","plainTextFormattedCitation":"(Kroodsma et al., 2018)","previouslyFormattedCitation":"(Kroodsma et al., 2018)"},"properties":{"noteIndex":0},"schema":"https://github.com/citation-style-language/schema/raw/master/csl-citation.json"}</w:instrText>
       </w:r>
       <w:r>
         <w:rPr>
@@ -11810,7 +11715,7 @@
           <w:lang w:eastAsia="es-AR"/>
         </w:rPr>
       </w:pPr>
-      <w:bookmarkStart w:id="8" w:name="_Toc77962032"/>
+      <w:bookmarkStart w:id="7" w:name="_Toc77962032"/>
       <w:r>
         <w:rPr>
           <w:rStyle w:val="Heading1Char"/>
@@ -11830,7 +11735,7 @@
         </w:rPr>
         <w:t>.</w:t>
       </w:r>
-      <w:bookmarkEnd w:id="8"/>
+      <w:bookmarkEnd w:id="7"/>
       <w:r>
         <w:rPr>
           <w:rStyle w:val="Heading1Char"/>
@@ -11872,7 +11777,6 @@
     <w:p>
       <w:pPr>
         <w:spacing w:before="240" w:after="240" w:line="240" w:lineRule="auto"/>
-        <w:jc w:val="both"/>
         <w:rPr>
           <w:rFonts w:ascii="Times New Roman" w:eastAsia="Times New Roman" w:hAnsi="Times New Roman" w:cs="Times New Roman"/>
           <w:bCs/>
@@ -12178,7 +12082,12 @@
     <w:p>
       <w:pPr>
         <w:spacing w:after="240" w:line="240" w:lineRule="auto"/>
-        <w:jc w:val="both"/>
+        <w:rPr>
+          <w:rFonts w:ascii="Times New Roman" w:eastAsia="Times New Roman" w:hAnsi="Times New Roman" w:cs="Times New Roman"/>
+          <w:sz w:val="24"/>
+          <w:szCs w:val="24"/>
+          <w:lang w:eastAsia="es-AR"/>
+        </w:rPr>
       </w:pPr>
       <w:r>
         <w:rPr>
@@ -12295,6 +12204,152 @@
         </w:rPr>
         <w:t>.</w:t>
       </w:r>
+    </w:p>
+    <w:p>
+      <w:pPr>
+        <w:rPr>
+          <w:rFonts w:ascii="Times New Roman" w:eastAsia="Times New Roman" w:hAnsi="Times New Roman" w:cs="Times New Roman"/>
+          <w:sz w:val="24"/>
+          <w:szCs w:val="24"/>
+          <w:lang w:eastAsia="es-AR"/>
+        </w:rPr>
+      </w:pPr>
+      <w:r>
+        <w:rPr>
+          <w:rFonts w:ascii="Times New Roman" w:eastAsia="Times New Roman" w:hAnsi="Times New Roman" w:cs="Times New Roman"/>
+          <w:sz w:val="24"/>
+          <w:szCs w:val="24"/>
+          <w:lang w:eastAsia="es-AR"/>
+        </w:rPr>
+        <w:br w:type="page"/>
+      </w:r>
+    </w:p>
+    <w:p>
+      <w:pPr>
+        <w:spacing w:after="240" w:line="240" w:lineRule="auto"/>
+        <w:rPr>
+          <w:lang w:val="en-US"/>
+        </w:rPr>
+      </w:pPr>
+      <w:proofErr w:type="spellStart"/>
+      <w:proofErr w:type="gramStart"/>
+      <w:r>
+        <w:rPr>
+          <w:lang w:val="en-US"/>
+        </w:rPr>
+        <w:lastRenderedPageBreak/>
+        <w:t>An</w:t>
+      </w:r>
+      <w:r>
+        <w:rPr>
+          <w:lang w:val="en-US"/>
+        </w:rPr>
+        <w:t>alisis</w:t>
+      </w:r>
+      <w:proofErr w:type="spellEnd"/>
+      <w:r>
+        <w:rPr>
+          <w:lang w:val="en-US"/>
+        </w:rPr>
+        <w:t xml:space="preserve"> de los </w:t>
+      </w:r>
+      <w:proofErr w:type="spellStart"/>
+      <w:r>
+        <w:rPr>
+          <w:lang w:val="en-US"/>
+        </w:rPr>
+        <w:t>datos</w:t>
+      </w:r>
+      <w:proofErr w:type="spellEnd"/>
+      <w:r>
+        <w:rPr>
+          <w:lang w:val="en-US"/>
+        </w:rPr>
+        <w:t>.</w:t>
+      </w:r>
+      <w:proofErr w:type="gramEnd"/>
+    </w:p>
+    <w:p>
+      <w:pPr>
+        <w:spacing w:after="240" w:line="240" w:lineRule="auto"/>
+      </w:pPr>
+      <w:r>
+        <w:t>Decisiones:</w:t>
+      </w:r>
+      <w:r>
+        <w:br/>
+      </w:r>
+      <w:r>
+        <w:t xml:space="preserve">Haremos un </w:t>
+      </w:r>
+      <w:proofErr w:type="spellStart"/>
+      <w:r>
+        <w:t>resample</w:t>
+      </w:r>
+      <w:proofErr w:type="spellEnd"/>
+      <w:r>
+        <w:t xml:space="preserve"> para quedarnos con un solo punto cada 5 minutos.</w:t>
+      </w:r>
+      <w:r>
+        <w:br/>
+        <w:t>Por cuestiones de procesamiento no se tomaran más de 15.000 puntos, el cual es un valor acorde con las demás investigaciones.</w:t>
+      </w:r>
+      <w:r>
+        <w:br/>
+        <w:t>De estos  puntos haremos un problema balanceado. Nos quedaremos con la mitad de punto</w:t>
+      </w:r>
+      <w:r>
+        <w:t>s pescando, y la otra mitad no.</w:t>
+      </w:r>
+      <w:r>
+        <w:br/>
+        <w:t xml:space="preserve">Los puntos el cual el buque no </w:t>
+      </w:r>
+      <w:r>
+        <w:t>está</w:t>
+      </w:r>
+      <w:r>
+        <w:t xml:space="preserve"> pescando no fueron elegidos aleatoriamente, sino que estos son los N puntos previos de los puntos elegidos el cual </w:t>
+      </w:r>
+      <w:r>
+        <w:t>está</w:t>
+      </w:r>
+      <w:r>
+        <w:t xml:space="preserve"> pescando.</w:t>
+      </w:r>
+      <w:r>
+        <w:t xml:space="preserve"> Mediante esta elección tenemos una especie de reconstrucción de camino.</w:t>
+      </w:r>
+      <w:r>
+        <w:t xml:space="preserve"> </w:t>
+      </w:r>
+      <w:r>
+        <w:br/>
+        <w:t xml:space="preserve">Se </w:t>
+      </w:r>
+      <w:proofErr w:type="spellStart"/>
+      <w:r>
+        <w:t>dropearon</w:t>
+      </w:r>
+      <w:proofErr w:type="spellEnd"/>
+      <w:r>
+        <w:t xml:space="preserve"> todos puntos NA.</w:t>
+      </w:r>
+    </w:p>
+    <w:p>
+      <w:pPr>
+        <w:spacing w:after="240" w:line="240" w:lineRule="auto"/>
+      </w:pPr>
+      <w:proofErr w:type="spellStart"/>
+      <w:r>
+        <w:t>Feature</w:t>
+      </w:r>
+      <w:proofErr w:type="spellEnd"/>
+      <w:r>
+        <w:t xml:space="preserve"> generados:</w:t>
+      </w:r>
+      <w:bookmarkStart w:id="8" w:name="_GoBack"/>
+      <w:bookmarkEnd w:id="8"/>
     </w:p>
     <w:p>
       <w:pPr>
@@ -12330,29 +12385,31 @@
           <w:rFonts w:eastAsia="Times New Roman"/>
           <w:sz w:val="24"/>
           <w:szCs w:val="24"/>
-          <w:lang w:eastAsia="es-AR"/>
+          <w:lang w:val="en-US" w:eastAsia="es-AR"/>
         </w:rPr>
       </w:pPr>
       <w:bookmarkStart w:id="9" w:name="_Toc77962033"/>
       <w:r>
         <w:rPr>
           <w:rFonts w:eastAsia="Times New Roman"/>
-          <w:lang w:eastAsia="es-AR"/>
+          <w:lang w:val="en-US" w:eastAsia="es-AR"/>
         </w:rPr>
         <w:lastRenderedPageBreak/>
         <w:t xml:space="preserve">9. </w:t>
       </w:r>
+      <w:proofErr w:type="spellStart"/>
       <w:r>
         <w:rPr>
           <w:rFonts w:eastAsia="Times New Roman"/>
-          <w:lang w:eastAsia="es-AR"/>
+          <w:lang w:val="en-US" w:eastAsia="es-AR"/>
         </w:rPr>
         <w:t>Bibliografía</w:t>
       </w:r>
+      <w:proofErr w:type="spellEnd"/>
       <w:r>
         <w:rPr>
           <w:rFonts w:eastAsia="Times New Roman"/>
-          <w:lang w:eastAsia="es-AR"/>
+          <w:lang w:val="en-US" w:eastAsia="es-AR"/>
         </w:rPr>
         <w:t>.</w:t>
       </w:r>
@@ -12360,7 +12417,7 @@
       <w:r>
         <w:rPr>
           <w:rFonts w:eastAsia="Times New Roman"/>
-          <w:lang w:eastAsia="es-AR"/>
+          <w:lang w:val="en-US" w:eastAsia="es-AR"/>
         </w:rPr>
         <w:br/>
       </w:r>
@@ -12383,6 +12440,9 @@
         <w:fldChar w:fldCharType="begin" w:fldLock="1"/>
       </w:r>
       <w:r>
+        <w:rPr>
+          <w:lang w:val="en-US"/>
+        </w:rPr>
         <w:instrText xml:space="preserve">ADDIN Mendeley Bibliography CSL_BIBLIOGRAPHY </w:instrText>
       </w:r>
       <w:r>
@@ -12395,6 +12455,7 @@
           <w:iCs/>
           <w:noProof/>
           <w:szCs w:val="24"/>
+          <w:lang w:val="en-US"/>
         </w:rPr>
         <w:t>Anonymized AIS training data</w:t>
       </w:r>
@@ -12403,8 +12464,17 @@
           <w:rFonts w:ascii="Calibri" w:hAnsi="Calibri" w:cs="Calibri"/>
           <w:noProof/>
           <w:szCs w:val="24"/>
-        </w:rPr>
-        <w:t>. (2020). Global Fishing Watch. https://globalfishingwatch.org/data-download/datasets/public-training-data-v1</w:t>
+          <w:lang w:val="en-US"/>
+        </w:rPr>
+        <w:t xml:space="preserve">. </w:t>
+      </w:r>
+      <w:r>
+        <w:rPr>
+          <w:rFonts w:ascii="Calibri" w:hAnsi="Calibri" w:cs="Calibri"/>
+          <w:noProof/>
+          <w:szCs w:val="24"/>
+        </w:rPr>
+        <w:t>(2020). Global Fishing Watch. https://globalfishingwatch.org/data-download/datasets/public-training-data-v1</w:t>
       </w:r>
     </w:p>
     <w:p>
@@ -12460,7 +12530,6 @@
           <w:rFonts w:ascii="Calibri" w:hAnsi="Calibri" w:cs="Calibri"/>
           <w:noProof/>
           <w:szCs w:val="24"/>
-          <w:lang w:val="en-US"/>
         </w:rPr>
       </w:pPr>
       <w:r>
@@ -12469,63 +12538,41 @@
           <w:noProof/>
           <w:szCs w:val="24"/>
         </w:rPr>
-        <w:t xml:space="preserve">De Souza, E. N., Boerder, K., Matwin, S., &amp; Worm, B. (2016). </w:t>
+        <w:t xml:space="preserve">De Souza, E. N., Boerder, K., Matwin, S., &amp; Worm, B. (2016). Improving fishing pattern detection from satellite AIS using data mining and machine learning. </w:t>
+      </w:r>
+      <w:r>
+        <w:rPr>
+          <w:rFonts w:ascii="Calibri" w:hAnsi="Calibri" w:cs="Calibri"/>
+          <w:i/>
+          <w:iCs/>
+          <w:noProof/>
+          <w:szCs w:val="24"/>
+        </w:rPr>
+        <w:t>PLoS ONE</w:t>
       </w:r>
       <w:r>
         <w:rPr>
           <w:rFonts w:ascii="Calibri" w:hAnsi="Calibri" w:cs="Calibri"/>
           <w:noProof/>
           <w:szCs w:val="24"/>
-          <w:lang w:val="en-US"/>
-        </w:rPr>
-        <w:t>Improvin</w:t>
+        </w:rPr>
+        <w:t xml:space="preserve">, </w:t>
+      </w:r>
+      <w:r>
+        <w:rPr>
+          <w:rFonts w:ascii="Calibri" w:hAnsi="Calibri" w:cs="Calibri"/>
+          <w:i/>
+          <w:iCs/>
+          <w:noProof/>
+          <w:szCs w:val="24"/>
+        </w:rPr>
+        <w:t>11</w:t>
       </w:r>
       <w:r>
         <w:rPr>
           <w:rFonts w:ascii="Calibri" w:hAnsi="Calibri" w:cs="Calibri"/>
           <w:noProof/>
           <w:szCs w:val="24"/>
-          <w:lang w:val="en-US"/>
-        </w:rPr>
-        <w:t xml:space="preserve">g fishing pattern detection from satellite AIS using data mining and machine learning. </w:t>
-      </w:r>
-      <w:r>
-        <w:rPr>
-          <w:rFonts w:ascii="Calibri" w:hAnsi="Calibri" w:cs="Calibri"/>
-          <w:i/>
-          <w:iCs/>
-          <w:noProof/>
-          <w:szCs w:val="24"/>
-          <w:lang w:val="en-US"/>
-        </w:rPr>
-        <w:t>PLoS ONE</w:t>
-      </w:r>
-      <w:r>
-        <w:rPr>
-          <w:rFonts w:ascii="Calibri" w:hAnsi="Calibri" w:cs="Calibri"/>
-          <w:noProof/>
-          <w:szCs w:val="24"/>
-          <w:lang w:val="en-US"/>
-        </w:rPr>
-        <w:t xml:space="preserve">, </w:t>
-      </w:r>
-      <w:r>
-        <w:rPr>
-          <w:rFonts w:ascii="Calibri" w:hAnsi="Calibri" w:cs="Calibri"/>
-          <w:i/>
-          <w:iCs/>
-          <w:noProof/>
-          <w:szCs w:val="24"/>
-          <w:lang w:val="en-US"/>
-        </w:rPr>
-        <w:t>11</w:t>
-      </w:r>
-      <w:r>
-        <w:rPr>
-          <w:rFonts w:ascii="Calibri" w:hAnsi="Calibri" w:cs="Calibri"/>
-          <w:noProof/>
-          <w:szCs w:val="24"/>
-          <w:lang w:val="en-US"/>
         </w:rPr>
         <w:t>(7). https://doi.org/10.1371/JOURNAL.PONE.0158248</w:t>
       </w:r>
@@ -12542,7 +12589,6 @@
           <w:rFonts w:ascii="Calibri" w:hAnsi="Calibri" w:cs="Calibri"/>
           <w:noProof/>
           <w:szCs w:val="24"/>
-          <w:lang w:val="en-US"/>
         </w:rPr>
       </w:pPr>
       <w:r>
@@ -12550,7 +12596,6 @@
           <w:rFonts w:ascii="Calibri" w:hAnsi="Calibri" w:cs="Calibri"/>
           <w:noProof/>
           <w:szCs w:val="24"/>
-          <w:lang w:val="en-US"/>
         </w:rPr>
         <w:t xml:space="preserve">Hu, B., Jiang, X., De Souza, E. N., Pelot, R., &amp; Matwin, S. (2016). Identifying fishing activities from AIS data with Conditional Random Fields. </w:t>
       </w:r>
@@ -12561,7 +12606,6 @@
           <w:iCs/>
           <w:noProof/>
           <w:szCs w:val="24"/>
-          <w:lang w:val="en-US"/>
         </w:rPr>
         <w:t>Proceedings of the 2016 Federated Conference on Computer Science and Information Systems, FedCSIS 2016</w:t>
       </w:r>
@@ -12570,7 +12614,6 @@
           <w:rFonts w:ascii="Calibri" w:hAnsi="Calibri" w:cs="Calibri"/>
           <w:noProof/>
           <w:szCs w:val="24"/>
-          <w:lang w:val="en-US"/>
         </w:rPr>
         <w:t>, 47–52. https://doi.org/10.15439/2016F546</w:t>
       </w:r>
@@ -12587,7 +12630,6 @@
           <w:rFonts w:ascii="Calibri" w:hAnsi="Calibri" w:cs="Calibri"/>
           <w:noProof/>
           <w:szCs w:val="24"/>
-          <w:lang w:val="en-US"/>
         </w:rPr>
       </w:pPr>
       <w:r>
@@ -12597,7 +12639,6 @@
           <w:iCs/>
           <w:noProof/>
           <w:szCs w:val="24"/>
-          <w:lang w:val="en-US"/>
         </w:rPr>
         <w:t>Illegal, Unreported and Unregulated (IUU) Fishing</w:t>
       </w:r>
@@ -12606,7 +12647,6 @@
           <w:rFonts w:ascii="Calibri" w:hAnsi="Calibri" w:cs="Calibri"/>
           <w:noProof/>
           <w:szCs w:val="24"/>
-          <w:lang w:val="en-US"/>
         </w:rPr>
         <w:t>. (n.d.). https://www.dfo-mpo.gc.ca/international/isu-iuu-eng.htm</w:t>
       </w:r>
@@ -12623,7 +12663,6 @@
           <w:rFonts w:ascii="Calibri" w:hAnsi="Calibri" w:cs="Calibri"/>
           <w:noProof/>
           <w:szCs w:val="24"/>
-          <w:lang w:val="en-US"/>
         </w:rPr>
       </w:pPr>
       <w:r>
@@ -12632,16 +12671,25 @@
           <w:noProof/>
           <w:szCs w:val="24"/>
         </w:rPr>
-        <w:t xml:space="preserve">Jiang, X., Silver, D. L., Hu, B., de Souza, E. N., &amp; Matwin, S. (2016). </w:t>
+        <w:t xml:space="preserve">Jiang, X., Silver, D. L., Hu, B., de Souza, E. N., &amp; Matwin, S. (2016). Fishing activity detection from AIS data using autoencoders. </w:t>
+      </w:r>
+      <w:r>
+        <w:rPr>
+          <w:rFonts w:ascii="Calibri" w:hAnsi="Calibri" w:cs="Calibri"/>
+          <w:i/>
+          <w:iCs/>
+          <w:noProof/>
+          <w:szCs w:val="24"/>
+        </w:rPr>
+        <w:t>Lecture Notes in Computer Science (Including Subseries Lecture Notes in Artificial Intelligence and Lecture Notes in Bioinformatics)</w:t>
       </w:r>
       <w:r>
         <w:rPr>
           <w:rFonts w:ascii="Calibri" w:hAnsi="Calibri" w:cs="Calibri"/>
           <w:noProof/>
           <w:szCs w:val="24"/>
-          <w:lang w:val="en-US"/>
-        </w:rPr>
-        <w:t xml:space="preserve">Fishing activity detection from AIS data using autoencoders. </w:t>
+        </w:rPr>
+        <w:t xml:space="preserve">, </w:t>
       </w:r>
       <w:r>
         <w:rPr>
@@ -12650,36 +12698,14 @@
           <w:iCs/>
           <w:noProof/>
           <w:szCs w:val="24"/>
-          <w:lang w:val="en-US"/>
-        </w:rPr>
-        <w:t>Lecture Notes in Computer Science (Including Subseries Lecture Notes in Artificial Intelligence and Lecture Notes in Bioinformatics)</w:t>
+        </w:rPr>
+        <w:t>9673</w:t>
       </w:r>
       <w:r>
         <w:rPr>
           <w:rFonts w:ascii="Calibri" w:hAnsi="Calibri" w:cs="Calibri"/>
           <w:noProof/>
           <w:szCs w:val="24"/>
-          <w:lang w:val="en-US"/>
-        </w:rPr>
-        <w:t xml:space="preserve">, </w:t>
-      </w:r>
-      <w:r>
-        <w:rPr>
-          <w:rFonts w:ascii="Calibri" w:hAnsi="Calibri" w:cs="Calibri"/>
-          <w:i/>
-          <w:iCs/>
-          <w:noProof/>
-          <w:szCs w:val="24"/>
-          <w:lang w:val="en-US"/>
-        </w:rPr>
-        <w:t>9673</w:t>
-      </w:r>
-      <w:r>
-        <w:rPr>
-          <w:rFonts w:ascii="Calibri" w:hAnsi="Calibri" w:cs="Calibri"/>
-          <w:noProof/>
-          <w:szCs w:val="24"/>
-          <w:lang w:val="en-US"/>
         </w:rPr>
         <w:t>, 33–39. https://doi.org/10.1007/978-3-319-34111-8_4</w:t>
       </w:r>
@@ -12696,7 +12722,6 @@
           <w:rFonts w:ascii="Calibri" w:hAnsi="Calibri" w:cs="Calibri"/>
           <w:noProof/>
           <w:szCs w:val="24"/>
-          <w:lang w:val="en-US"/>
         </w:rPr>
       </w:pPr>
       <w:r>
@@ -12704,7 +12729,6 @@
           <w:rFonts w:ascii="Calibri" w:hAnsi="Calibri" w:cs="Calibri"/>
           <w:noProof/>
           <w:szCs w:val="24"/>
-          <w:lang w:val="en-US"/>
         </w:rPr>
         <w:t xml:space="preserve">Kroodsma, D. A., Mayorga, J., Hochberg, T., Miller, N. A., Boerder, K., Ferretti, F., Wilson, A., Bergman, B., White, T. D., Block, B. A., Woods, P., Sullivan, B., Costello, C., &amp; Worm, B. (2018). Tracking the global footprint of fisheries. </w:t>
       </w:r>
@@ -12715,7 +12739,6 @@
           <w:iCs/>
           <w:noProof/>
           <w:szCs w:val="24"/>
-          <w:lang w:val="en-US"/>
         </w:rPr>
         <w:t>Science</w:t>
       </w:r>
@@ -12724,7 +12747,6 @@
           <w:rFonts w:ascii="Calibri" w:hAnsi="Calibri" w:cs="Calibri"/>
           <w:noProof/>
           <w:szCs w:val="24"/>
-          <w:lang w:val="en-US"/>
         </w:rPr>
         <w:t xml:space="preserve">, </w:t>
       </w:r>
@@ -12735,7 +12757,6 @@
           <w:iCs/>
           <w:noProof/>
           <w:szCs w:val="24"/>
-          <w:lang w:val="en-US"/>
         </w:rPr>
         <w:t>359</w:t>
       </w:r>
@@ -12744,7 +12765,6 @@
           <w:rFonts w:ascii="Calibri" w:hAnsi="Calibri" w:cs="Calibri"/>
           <w:noProof/>
           <w:szCs w:val="24"/>
-          <w:lang w:val="en-US"/>
         </w:rPr>
         <w:t>(6378), 904–908. https://doi.org/10.1126/science.aao5646</w:t>
       </w:r>
@@ -12761,7 +12781,6 @@
           <w:rFonts w:ascii="Calibri" w:hAnsi="Calibri" w:cs="Calibri"/>
           <w:noProof/>
           <w:szCs w:val="24"/>
-          <w:lang w:val="en-US"/>
         </w:rPr>
       </w:pPr>
       <w:r>
@@ -12769,7 +12788,6 @@
           <w:rFonts w:ascii="Calibri" w:hAnsi="Calibri" w:cs="Calibri"/>
           <w:noProof/>
           <w:szCs w:val="24"/>
-          <w:lang w:val="en-US"/>
         </w:rPr>
         <w:t xml:space="preserve">Shen, K. Y., Chu, Y. J., Chang, S. J., &amp; Chang, S. M. (2020). A study of correlation between fishing activity and AIS data by deep learning. </w:t>
       </w:r>
@@ -12780,7 +12798,6 @@
           <w:iCs/>
           <w:noProof/>
           <w:szCs w:val="24"/>
-          <w:lang w:val="en-US"/>
         </w:rPr>
         <w:t>TransNav</w:t>
       </w:r>
@@ -12789,7 +12806,6 @@
           <w:rFonts w:ascii="Calibri" w:hAnsi="Calibri" w:cs="Calibri"/>
           <w:noProof/>
           <w:szCs w:val="24"/>
-          <w:lang w:val="en-US"/>
         </w:rPr>
         <w:t xml:space="preserve">, </w:t>
       </w:r>
@@ -12800,7 +12816,6 @@
           <w:iCs/>
           <w:noProof/>
           <w:szCs w:val="24"/>
-          <w:lang w:val="en-US"/>
         </w:rPr>
         <w:t>14</w:t>
       </w:r>
@@ -12809,7 +12824,6 @@
           <w:rFonts w:ascii="Calibri" w:hAnsi="Calibri" w:cs="Calibri"/>
           <w:noProof/>
           <w:szCs w:val="24"/>
-          <w:lang w:val="en-US"/>
         </w:rPr>
         <w:t>(3), 527–531. https://doi.org/10.12716/1001.14.03.01</w:t>
       </w:r>
@@ -12826,7 +12840,6 @@
           <w:rFonts w:ascii="Calibri" w:hAnsi="Calibri" w:cs="Calibri"/>
           <w:noProof/>
           <w:szCs w:val="24"/>
-          <w:lang w:val="en-US"/>
         </w:rPr>
       </w:pPr>
       <w:r>
@@ -12836,7 +12849,6 @@
           <w:iCs/>
           <w:noProof/>
           <w:szCs w:val="24"/>
-          <w:lang w:val="en-US"/>
         </w:rPr>
         <w:t>Spoofing: One Identity Shared by Multiple Vessels</w:t>
       </w:r>
@@ -12845,7 +12857,6 @@
           <w:rFonts w:ascii="Calibri" w:hAnsi="Calibri" w:cs="Calibri"/>
           <w:noProof/>
           <w:szCs w:val="24"/>
-          <w:lang w:val="en-US"/>
         </w:rPr>
         <w:t>. (n.d.). https://globalfishingwatch.org/data/spoofing-one-identity-shared-by-multiple-vessels/</w:t>
       </w:r>
@@ -12862,7 +12873,6 @@
           <w:rFonts w:ascii="Calibri" w:hAnsi="Calibri" w:cs="Calibri"/>
           <w:noProof/>
           <w:szCs w:val="24"/>
-          <w:lang w:val="en-US"/>
         </w:rPr>
       </w:pPr>
       <w:r>
@@ -12872,7 +12882,6 @@
           <w:iCs/>
           <w:noProof/>
           <w:szCs w:val="24"/>
-          <w:lang w:val="en-US"/>
         </w:rPr>
         <w:t>Technical characteristics for an automatic identification system using time division multiple access in the VHF maritime mobile frequency band M Series Mobile, radiodetermination, amateur and related satellite services</w:t>
       </w:r>
@@ -12881,7 +12890,6 @@
           <w:rFonts w:ascii="Calibri" w:hAnsi="Calibri" w:cs="Calibri"/>
           <w:noProof/>
           <w:szCs w:val="24"/>
-          <w:lang w:val="en-US"/>
         </w:rPr>
         <w:t>. (n.d.). Retrieved July 20, 2021, from http://www.itu.int/ITU-R/go/patents/en</w:t>
       </w:r>
@@ -12897,7 +12905,6 @@
         <w:rPr>
           <w:rFonts w:ascii="Calibri" w:hAnsi="Calibri" w:cs="Calibri"/>
           <w:noProof/>
-          <w:lang w:val="en-US"/>
         </w:rPr>
       </w:pPr>
       <w:r>
@@ -12907,7 +12914,6 @@
           <w:iCs/>
           <w:noProof/>
           <w:szCs w:val="24"/>
-          <w:lang w:val="en-US"/>
         </w:rPr>
         <w:t>What is AIS?</w:t>
       </w:r>
@@ -12916,7 +12922,6 @@
           <w:rFonts w:ascii="Calibri" w:hAnsi="Calibri" w:cs="Calibri"/>
           <w:noProof/>
           <w:szCs w:val="24"/>
-          <w:lang w:val="en-US"/>
         </w:rPr>
         <w:t xml:space="preserve"> (n.d.). https://globalfishingwatch.org/faqs/what-is-ais/</w:t>
       </w:r>
@@ -13036,7 +13041,7 @@
             <w:b/>
             <w:noProof/>
           </w:rPr>
-          <w:t>8</w:t>
+          <w:t>14</w:t>
         </w:r>
         <w:r>
           <w:rPr>
@@ -16386,7 +16391,7 @@
 </file>
 
 <file path=customXml/itemProps1.xml><?xml version="1.0" encoding="utf-8"?>
-<ds:datastoreItem xmlns:ds="http://schemas.openxmlformats.org/officeDocument/2006/customXml" ds:itemID="{BB3E06C6-3B3A-42FE-A72F-499C94BEDC0E}">
+<ds:datastoreItem xmlns:ds="http://schemas.openxmlformats.org/officeDocument/2006/customXml" ds:itemID="{46BC0BEE-04AF-49FF-A796-773B78471EAF}">
   <ds:schemaRefs>
     <ds:schemaRef ds:uri="http://schemas.openxmlformats.org/officeDocument/2006/bibliography"/>
   </ds:schemaRefs>

</xml_diff>